<commit_message>
Report continued. Added new models tests: SVM, GBoosting, Decision Tree, MLP classifier
</commit_message>
<xml_diff>
--- a/Python ML Labs Project Report_S Guizani (A23-SPOC)_v01.docx
+++ b/Python ML Labs Project Report_S Guizani (A23-SPOC)_v01.docx
@@ -73,6 +73,14 @@
     </w:p>
     <w:sdt>
       <w:sdtPr>
+        <w:rPr>
+          <w:rFonts w:asciiTheme="minorHAnsi" w:eastAsiaTheme="minorHAnsi" w:hAnsiTheme="minorHAnsi" w:cstheme="minorBidi"/>
+          <w:caps w:val="0"/>
+          <w:color w:val="595959" w:themeColor="text1" w:themeTint="A6"/>
+          <w:spacing w:val="0"/>
+          <w:sz w:val="20"/>
+          <w:szCs w:val="24"/>
+        </w:rPr>
         <w:id w:val="77176901"/>
         <w:docPartObj>
           <w:docPartGallery w:val="Table of Contents"/>
@@ -81,15 +89,9 @@
       </w:sdtPr>
       <w:sdtEndPr>
         <w:rPr>
-          <w:rFonts w:asciiTheme="minorHAnsi" w:eastAsiaTheme="minorHAnsi" w:hAnsiTheme="minorHAnsi" w:cstheme="minorBidi"/>
           <w:b/>
           <w:bCs/>
-          <w:caps w:val="0"/>
           <w:noProof/>
-          <w:color w:val="595959" w:themeColor="text1" w:themeTint="A6"/>
-          <w:spacing w:val="0"/>
-          <w:sz w:val="20"/>
-          <w:szCs w:val="24"/>
         </w:rPr>
       </w:sdtEndPr>
       <w:sdtContent>
@@ -126,7 +128,7 @@
           <w:r>
             <w:fldChar w:fldCharType="separate"/>
           </w:r>
-          <w:hyperlink w:anchor="_Toc171636097" w:history="1">
+          <w:hyperlink w:anchor="_Toc171887714" w:history="1">
             <w:r>
               <w:rPr>
                 <w:rStyle w:val="Hyperlink"/>
@@ -153,7 +155,7 @@
                 <w:noProof/>
                 <w:webHidden/>
               </w:rPr>
-              <w:instrText xml:space="preserve"> PAGEREF _Toc171636097 \h </w:instrText>
+              <w:instrText xml:space="preserve"> PAGEREF _Toc171887714 \h </w:instrText>
             </w:r>
             <w:r>
               <w:rPr>
@@ -200,7 +202,7 @@
               <w14:ligatures w14:val="standardContextual"/>
             </w:rPr>
           </w:pPr>
-          <w:hyperlink w:anchor="_Toc171636098" w:history="1">
+          <w:hyperlink w:anchor="_Toc171887715" w:history="1">
             <w:r>
               <w:rPr>
                 <w:rStyle w:val="Hyperlink"/>
@@ -227,7 +229,7 @@
                 <w:noProof/>
                 <w:webHidden/>
               </w:rPr>
-              <w:instrText xml:space="preserve"> PAGEREF _Toc171636098 \h </w:instrText>
+              <w:instrText xml:space="preserve"> PAGEREF _Toc171887715 \h </w:instrText>
             </w:r>
             <w:r>
               <w:rPr>
@@ -265,10 +267,16 @@
               <w:tab w:val="right" w:leader="dot" w:pos="9880"/>
             </w:tabs>
             <w:rPr>
+              <w:rFonts w:eastAsiaTheme="minorEastAsia"/>
               <w:noProof/>
+              <w:color w:val="auto"/>
+              <w:kern w:val="2"/>
+              <w:sz w:val="24"/>
+              <w:lang w:eastAsia="en-US"/>
+              <w14:ligatures w14:val="standardContextual"/>
             </w:rPr>
           </w:pPr>
-          <w:hyperlink w:anchor="_Toc171636099" w:history="1">
+          <w:hyperlink w:anchor="_Toc171887716" w:history="1">
             <w:r>
               <w:rPr>
                 <w:rStyle w:val="Hyperlink"/>
@@ -295,7 +303,7 @@
                 <w:noProof/>
                 <w:webHidden/>
               </w:rPr>
-              <w:instrText xml:space="preserve"> PAGEREF _Toc171636099 \h </w:instrText>
+              <w:instrText xml:space="preserve"> PAGEREF _Toc171887716 \h </w:instrText>
             </w:r>
             <w:r>
               <w:rPr>
@@ -333,10 +341,16 @@
               <w:tab w:val="right" w:leader="dot" w:pos="9880"/>
             </w:tabs>
             <w:rPr>
+              <w:rFonts w:eastAsiaTheme="minorEastAsia"/>
               <w:noProof/>
+              <w:color w:val="auto"/>
+              <w:kern w:val="2"/>
+              <w:sz w:val="24"/>
+              <w:lang w:eastAsia="en-US"/>
+              <w14:ligatures w14:val="standardContextual"/>
             </w:rPr>
           </w:pPr>
-          <w:hyperlink w:anchor="_Toc171636100" w:history="1">
+          <w:hyperlink w:anchor="_Toc171887717" w:history="1">
             <w:r>
               <w:rPr>
                 <w:rStyle w:val="Hyperlink"/>
@@ -363,7 +377,7 @@
                 <w:noProof/>
                 <w:webHidden/>
               </w:rPr>
-              <w:instrText xml:space="preserve"> PAGEREF _Toc171636100 \h </w:instrText>
+              <w:instrText xml:space="preserve"> PAGEREF _Toc171887717 \h </w:instrText>
             </w:r>
             <w:r>
               <w:rPr>
@@ -401,10 +415,16 @@
               <w:tab w:val="right" w:leader="dot" w:pos="9880"/>
             </w:tabs>
             <w:rPr>
+              <w:rFonts w:eastAsiaTheme="minorEastAsia"/>
               <w:noProof/>
+              <w:color w:val="auto"/>
+              <w:kern w:val="2"/>
+              <w:sz w:val="24"/>
+              <w:lang w:eastAsia="en-US"/>
+              <w14:ligatures w14:val="standardContextual"/>
             </w:rPr>
           </w:pPr>
-          <w:hyperlink w:anchor="_Toc171636101" w:history="1">
+          <w:hyperlink w:anchor="_Toc171887718" w:history="1">
             <w:r>
               <w:rPr>
                 <w:rStyle w:val="Hyperlink"/>
@@ -431,7 +451,7 @@
                 <w:noProof/>
                 <w:webHidden/>
               </w:rPr>
-              <w:instrText xml:space="preserve"> PAGEREF _Toc171636101 \h </w:instrText>
+              <w:instrText xml:space="preserve"> PAGEREF _Toc171887718 \h </w:instrText>
             </w:r>
             <w:r>
               <w:rPr>
@@ -469,10 +489,16 @@
               <w:tab w:val="right" w:leader="dot" w:pos="9880"/>
             </w:tabs>
             <w:rPr>
+              <w:rFonts w:eastAsiaTheme="minorEastAsia"/>
               <w:noProof/>
+              <w:color w:val="auto"/>
+              <w:kern w:val="2"/>
+              <w:sz w:val="24"/>
+              <w:lang w:eastAsia="en-US"/>
+              <w14:ligatures w14:val="standardContextual"/>
             </w:rPr>
           </w:pPr>
-          <w:hyperlink w:anchor="_Toc171636102" w:history="1">
+          <w:hyperlink w:anchor="_Toc171887719" w:history="1">
             <w:r>
               <w:rPr>
                 <w:rStyle w:val="Hyperlink"/>
@@ -499,7 +525,7 @@
                 <w:noProof/>
                 <w:webHidden/>
               </w:rPr>
-              <w:instrText xml:space="preserve"> PAGEREF _Toc171636102 \h </w:instrText>
+              <w:instrText xml:space="preserve"> PAGEREF _Toc171887719 \h </w:instrText>
             </w:r>
             <w:r>
               <w:rPr>
@@ -537,10 +563,16 @@
               <w:tab w:val="right" w:leader="dot" w:pos="9880"/>
             </w:tabs>
             <w:rPr>
+              <w:rFonts w:eastAsiaTheme="minorEastAsia"/>
               <w:noProof/>
+              <w:color w:val="auto"/>
+              <w:kern w:val="2"/>
+              <w:sz w:val="24"/>
+              <w:lang w:eastAsia="en-US"/>
+              <w14:ligatures w14:val="standardContextual"/>
             </w:rPr>
           </w:pPr>
-          <w:hyperlink w:anchor="_Toc171636103" w:history="1">
+          <w:hyperlink w:anchor="_Toc171887720" w:history="1">
             <w:r>
               <w:rPr>
                 <w:rStyle w:val="Hyperlink"/>
@@ -567,7 +599,7 @@
                 <w:noProof/>
                 <w:webHidden/>
               </w:rPr>
-              <w:instrText xml:space="preserve"> PAGEREF _Toc171636103 \h </w:instrText>
+              <w:instrText xml:space="preserve"> PAGEREF _Toc171887720 \h </w:instrText>
             </w:r>
             <w:r>
               <w:rPr>
@@ -605,10 +637,16 @@
               <w:tab w:val="right" w:leader="dot" w:pos="9880"/>
             </w:tabs>
             <w:rPr>
+              <w:rFonts w:eastAsiaTheme="minorEastAsia"/>
               <w:noProof/>
+              <w:color w:val="auto"/>
+              <w:kern w:val="2"/>
+              <w:sz w:val="24"/>
+              <w:lang w:eastAsia="en-US"/>
+              <w14:ligatures w14:val="standardContextual"/>
             </w:rPr>
           </w:pPr>
-          <w:hyperlink w:anchor="_Toc171636104" w:history="1">
+          <w:hyperlink w:anchor="_Toc171887721" w:history="1">
             <w:r>
               <w:rPr>
                 <w:rStyle w:val="Hyperlink"/>
@@ -635,7 +673,7 @@
                 <w:noProof/>
                 <w:webHidden/>
               </w:rPr>
-              <w:instrText xml:space="preserve"> PAGEREF _Toc171636104 \h </w:instrText>
+              <w:instrText xml:space="preserve"> PAGEREF _Toc171887721 \h </w:instrText>
             </w:r>
             <w:r>
               <w:rPr>
@@ -673,10 +711,16 @@
               <w:tab w:val="right" w:leader="dot" w:pos="9880"/>
             </w:tabs>
             <w:rPr>
+              <w:rFonts w:eastAsiaTheme="minorEastAsia"/>
               <w:noProof/>
+              <w:color w:val="auto"/>
+              <w:kern w:val="2"/>
+              <w:sz w:val="24"/>
+              <w:lang w:eastAsia="en-US"/>
+              <w14:ligatures w14:val="standardContextual"/>
             </w:rPr>
           </w:pPr>
-          <w:hyperlink w:anchor="_Toc171636105" w:history="1">
+          <w:hyperlink w:anchor="_Toc171887722" w:history="1">
             <w:r>
               <w:rPr>
                 <w:rStyle w:val="Hyperlink"/>
@@ -703,7 +747,7 @@
                 <w:noProof/>
                 <w:webHidden/>
               </w:rPr>
-              <w:instrText xml:space="preserve"> PAGEREF _Toc171636105 \h </w:instrText>
+              <w:instrText xml:space="preserve"> PAGEREF _Toc171887722 \h </w:instrText>
             </w:r>
             <w:r>
               <w:rPr>
@@ -750,7 +794,7 @@
               <w14:ligatures w14:val="standardContextual"/>
             </w:rPr>
           </w:pPr>
-          <w:hyperlink w:anchor="_Toc171636106" w:history="1">
+          <w:hyperlink w:anchor="_Toc171887723" w:history="1">
             <w:r>
               <w:rPr>
                 <w:rStyle w:val="Hyperlink"/>
@@ -777,7 +821,7 @@
                 <w:noProof/>
                 <w:webHidden/>
               </w:rPr>
-              <w:instrText xml:space="preserve"> PAGEREF _Toc171636106 \h </w:instrText>
+              <w:instrText xml:space="preserve"> PAGEREF _Toc171887723 \h </w:instrText>
             </w:r>
             <w:r>
               <w:rPr>
@@ -815,10 +859,16 @@
               <w:tab w:val="right" w:leader="dot" w:pos="9880"/>
             </w:tabs>
             <w:rPr>
+              <w:rFonts w:eastAsiaTheme="minorEastAsia"/>
               <w:noProof/>
+              <w:color w:val="auto"/>
+              <w:kern w:val="2"/>
+              <w:sz w:val="24"/>
+              <w:lang w:eastAsia="en-US"/>
+              <w14:ligatures w14:val="standardContextual"/>
             </w:rPr>
           </w:pPr>
-          <w:hyperlink w:anchor="_Toc171636107" w:history="1">
+          <w:hyperlink w:anchor="_Toc171887724" w:history="1">
             <w:r>
               <w:rPr>
                 <w:rStyle w:val="Hyperlink"/>
@@ -845,7 +895,81 @@
                 <w:noProof/>
                 <w:webHidden/>
               </w:rPr>
-              <w:instrText xml:space="preserve"> PAGEREF _Toc171636107 \h </w:instrText>
+              <w:instrText xml:space="preserve"> PAGEREF _Toc171887724 \h </w:instrText>
+            </w:r>
+            <w:r>
+              <w:rPr>
+                <w:noProof/>
+                <w:webHidden/>
+              </w:rPr>
+            </w:r>
+            <w:r>
+              <w:rPr>
+                <w:noProof/>
+                <w:webHidden/>
+              </w:rPr>
+              <w:fldChar w:fldCharType="separate"/>
+            </w:r>
+            <w:r>
+              <w:rPr>
+                <w:noProof/>
+                <w:webHidden/>
+              </w:rPr>
+              <w:t>10</w:t>
+            </w:r>
+            <w:r>
+              <w:rPr>
+                <w:noProof/>
+                <w:webHidden/>
+              </w:rPr>
+              <w:fldChar w:fldCharType="end"/>
+            </w:r>
+          </w:hyperlink>
+        </w:p>
+        <w:p>
+          <w:pPr>
+            <w:pStyle w:val="TOC2"/>
+            <w:tabs>
+              <w:tab w:val="right" w:leader="dot" w:pos="9880"/>
+            </w:tabs>
+            <w:rPr>
+              <w:rFonts w:eastAsiaTheme="minorEastAsia"/>
+              <w:noProof/>
+              <w:color w:val="auto"/>
+              <w:kern w:val="2"/>
+              <w:sz w:val="24"/>
+              <w:lang w:eastAsia="en-US"/>
+              <w14:ligatures w14:val="standardContextual"/>
+            </w:rPr>
+          </w:pPr>
+          <w:hyperlink w:anchor="_Toc171887725" w:history="1">
+            <w:r>
+              <w:rPr>
+                <w:rStyle w:val="Hyperlink"/>
+                <w:noProof/>
+              </w:rPr>
+              <w:t>Imputing missing bmi values</w:t>
+            </w:r>
+            <w:r>
+              <w:rPr>
+                <w:noProof/>
+                <w:webHidden/>
+              </w:rPr>
+              <w:tab/>
+            </w:r>
+            <w:r>
+              <w:rPr>
+                <w:noProof/>
+                <w:webHidden/>
+              </w:rPr>
+              <w:fldChar w:fldCharType="begin"/>
+            </w:r>
+            <w:r>
+              <w:rPr>
+                <w:noProof/>
+                <w:webHidden/>
+              </w:rPr>
+              <w:instrText xml:space="preserve"> PAGEREF _Toc171887725 \h </w:instrText>
             </w:r>
             <w:r>
               <w:rPr>
@@ -892,7 +1016,7 @@
               <w14:ligatures w14:val="standardContextual"/>
             </w:rPr>
           </w:pPr>
-          <w:hyperlink w:anchor="_Toc171636108" w:history="1">
+          <w:hyperlink w:anchor="_Toc171887726" w:history="1">
             <w:r>
               <w:rPr>
                 <w:rStyle w:val="Hyperlink"/>
@@ -919,7 +1043,155 @@
                 <w:noProof/>
                 <w:webHidden/>
               </w:rPr>
-              <w:instrText xml:space="preserve"> PAGEREF _Toc171636108 \h </w:instrText>
+              <w:instrText xml:space="preserve"> PAGEREF _Toc171887726 \h </w:instrText>
+            </w:r>
+            <w:r>
+              <w:rPr>
+                <w:noProof/>
+                <w:webHidden/>
+              </w:rPr>
+            </w:r>
+            <w:r>
+              <w:rPr>
+                <w:noProof/>
+                <w:webHidden/>
+              </w:rPr>
+              <w:fldChar w:fldCharType="separate"/>
+            </w:r>
+            <w:r>
+              <w:rPr>
+                <w:noProof/>
+                <w:webHidden/>
+              </w:rPr>
+              <w:t>11</w:t>
+            </w:r>
+            <w:r>
+              <w:rPr>
+                <w:noProof/>
+                <w:webHidden/>
+              </w:rPr>
+              <w:fldChar w:fldCharType="end"/>
+            </w:r>
+          </w:hyperlink>
+        </w:p>
+        <w:p>
+          <w:pPr>
+            <w:pStyle w:val="TOC2"/>
+            <w:tabs>
+              <w:tab w:val="right" w:leader="dot" w:pos="9880"/>
+            </w:tabs>
+            <w:rPr>
+              <w:rFonts w:eastAsiaTheme="minorEastAsia"/>
+              <w:noProof/>
+              <w:color w:val="auto"/>
+              <w:kern w:val="2"/>
+              <w:sz w:val="24"/>
+              <w:lang w:eastAsia="en-US"/>
+              <w14:ligatures w14:val="standardContextual"/>
+            </w:rPr>
+          </w:pPr>
+          <w:hyperlink w:anchor="_Toc171887727" w:history="1">
+            <w:r>
+              <w:rPr>
+                <w:rStyle w:val="Hyperlink"/>
+                <w:noProof/>
+              </w:rPr>
+              <w:t>Predicting features scaling</w:t>
+            </w:r>
+            <w:r>
+              <w:rPr>
+                <w:noProof/>
+                <w:webHidden/>
+              </w:rPr>
+              <w:tab/>
+            </w:r>
+            <w:r>
+              <w:rPr>
+                <w:noProof/>
+                <w:webHidden/>
+              </w:rPr>
+              <w:fldChar w:fldCharType="begin"/>
+            </w:r>
+            <w:r>
+              <w:rPr>
+                <w:noProof/>
+                <w:webHidden/>
+              </w:rPr>
+              <w:instrText xml:space="preserve"> PAGEREF _Toc171887727 \h </w:instrText>
+            </w:r>
+            <w:r>
+              <w:rPr>
+                <w:noProof/>
+                <w:webHidden/>
+              </w:rPr>
+            </w:r>
+            <w:r>
+              <w:rPr>
+                <w:noProof/>
+                <w:webHidden/>
+              </w:rPr>
+              <w:fldChar w:fldCharType="separate"/>
+            </w:r>
+            <w:r>
+              <w:rPr>
+                <w:noProof/>
+                <w:webHidden/>
+              </w:rPr>
+              <w:t>11</w:t>
+            </w:r>
+            <w:r>
+              <w:rPr>
+                <w:noProof/>
+                <w:webHidden/>
+              </w:rPr>
+              <w:fldChar w:fldCharType="end"/>
+            </w:r>
+          </w:hyperlink>
+        </w:p>
+        <w:p>
+          <w:pPr>
+            <w:pStyle w:val="TOC2"/>
+            <w:tabs>
+              <w:tab w:val="right" w:leader="dot" w:pos="9880"/>
+            </w:tabs>
+            <w:rPr>
+              <w:rFonts w:eastAsiaTheme="minorEastAsia"/>
+              <w:noProof/>
+              <w:color w:val="auto"/>
+              <w:kern w:val="2"/>
+              <w:sz w:val="24"/>
+              <w:lang w:eastAsia="en-US"/>
+              <w14:ligatures w14:val="standardContextual"/>
+            </w:rPr>
+          </w:pPr>
+          <w:hyperlink w:anchor="_Toc171887728" w:history="1">
+            <w:r>
+              <w:rPr>
+                <w:rStyle w:val="Hyperlink"/>
+                <w:noProof/>
+              </w:rPr>
+              <w:t>Model search and evaluation, Fine-tuning</w:t>
+            </w:r>
+            <w:r>
+              <w:rPr>
+                <w:noProof/>
+                <w:webHidden/>
+              </w:rPr>
+              <w:tab/>
+            </w:r>
+            <w:r>
+              <w:rPr>
+                <w:noProof/>
+                <w:webHidden/>
+              </w:rPr>
+              <w:fldChar w:fldCharType="begin"/>
+            </w:r>
+            <w:r>
+              <w:rPr>
+                <w:noProof/>
+                <w:webHidden/>
+              </w:rPr>
+              <w:instrText xml:space="preserve"> PAGEREF _Toc171887728 \h </w:instrText>
             </w:r>
             <w:r>
               <w:rPr>
@@ -966,7 +1238,7 @@
               <w14:ligatures w14:val="standardContextual"/>
             </w:rPr>
           </w:pPr>
-          <w:hyperlink w:anchor="_Toc171636109" w:history="1">
+          <w:hyperlink w:anchor="_Toc171887729" w:history="1">
             <w:r>
               <w:rPr>
                 <w:rStyle w:val="Hyperlink"/>
@@ -993,7 +1265,7 @@
                 <w:noProof/>
                 <w:webHidden/>
               </w:rPr>
-              <w:instrText xml:space="preserve"> PAGEREF _Toc171636109 \h </w:instrText>
+              <w:instrText xml:space="preserve"> PAGEREF _Toc171887729 \h </w:instrText>
             </w:r>
             <w:r>
               <w:rPr>
@@ -1013,7 +1285,7 @@
                 <w:noProof/>
                 <w:webHidden/>
               </w:rPr>
-              <w:t>12</w:t>
+              <w:t>14</w:t>
             </w:r>
             <w:r>
               <w:rPr>
@@ -1056,7 +1328,7 @@
       <w:pPr>
         <w:pStyle w:val="Heading1"/>
       </w:pPr>
-      <w:bookmarkStart w:id="0" w:name="_Toc171636097"/>
+      <w:bookmarkStart w:id="0" w:name="_Toc171887714"/>
       <w:r>
         <w:lastRenderedPageBreak/>
         <w:t>Problem statement</w:t>
@@ -1065,13 +1337,7 @@
     </w:p>
     <w:p>
       <w:r>
-        <w:t xml:space="preserve">The objective of the study is to propose a model that predicts whether a patient has stroke or not, based on descriptors (such as age, gender, existing </w:t>
-      </w:r>
-      <w:r>
-        <w:t>disease</w:t>
-      </w:r>
-      <w:r>
-        <w:t>, etc.)</w:t>
+        <w:t>The objective of the study is to propose a model that predicts whether a patient has stroke or not, based on descriptors (such as age, gender, existing disease, etc.)</w:t>
       </w:r>
     </w:p>
     <w:p>
@@ -1397,7 +1663,7 @@
       <w:pPr>
         <w:pStyle w:val="Heading1"/>
       </w:pPr>
-      <w:bookmarkStart w:id="1" w:name="_Toc171636098"/>
+      <w:bookmarkStart w:id="1" w:name="_Toc171887715"/>
       <w:r>
         <w:lastRenderedPageBreak/>
         <w:t>Explor</w:t>
@@ -1463,7 +1729,7 @@
       <w:pPr>
         <w:pStyle w:val="Heading2"/>
       </w:pPr>
-      <w:bookmarkStart w:id="2" w:name="_Toc171636099"/>
+      <w:bookmarkStart w:id="2" w:name="_Toc171887716"/>
       <w:r>
         <w:t xml:space="preserve">Exploring univariate </w:t>
       </w:r>
@@ -1529,6 +1795,9 @@
               <w:jc w:val="center"/>
             </w:pPr>
             <w:r>
+              <w:rPr>
+                <w:noProof/>
+              </w:rPr>
               <w:drawing>
                 <wp:inline distT="0" distB="0" distL="0" distR="0" wp14:anchorId="0D7E9986" wp14:editId="0D0336CE">
                   <wp:extent cx="1655064" cy="1234440"/>
@@ -1606,6 +1875,9 @@
               <w:jc w:val="center"/>
             </w:pPr>
             <w:r>
+              <w:rPr>
+                <w:noProof/>
+              </w:rPr>
               <w:drawing>
                 <wp:inline distT="0" distB="0" distL="0" distR="0" wp14:anchorId="6ABE830A" wp14:editId="493805AE">
                   <wp:extent cx="1655064" cy="1234440"/>
@@ -1648,6 +1920,9 @@
               <w:jc w:val="center"/>
             </w:pPr>
             <w:r>
+              <w:rPr>
+                <w:noProof/>
+              </w:rPr>
               <w:drawing>
                 <wp:inline distT="0" distB="0" distL="0" distR="0" wp14:anchorId="06282C98" wp14:editId="0FA2E004">
                   <wp:extent cx="1655064" cy="1234440"/>
@@ -1825,7 +2100,19 @@
               <w:rPr>
                 <w:szCs w:val="20"/>
               </w:rPr>
-              <w:t>. Therefore, decision was made to group “</w:t>
+              <w:t>.</w:t>
+            </w:r>
+            <w:r>
+              <w:rPr>
+                <w:szCs w:val="20"/>
+              </w:rPr>
+              <w:t xml:space="preserve"> </w:t>
+            </w:r>
+            <w:r>
+              <w:rPr>
+                <w:szCs w:val="20"/>
+              </w:rPr>
+              <w:t>Therefore, decision was made to group “</w:t>
             </w:r>
             <w:proofErr w:type="spellStart"/>
             <w:r>
@@ -1864,6 +2151,9 @@
               <w:jc w:val="center"/>
             </w:pPr>
             <w:r>
+              <w:rPr>
+                <w:noProof/>
+              </w:rPr>
               <w:drawing>
                 <wp:inline distT="0" distB="0" distL="0" distR="0" wp14:anchorId="4F49539E" wp14:editId="347A5D9B">
                   <wp:extent cx="1655064" cy="1234440"/>
@@ -1931,7 +2221,19 @@
               <w:rPr>
                 <w:szCs w:val="20"/>
               </w:rPr>
-              <w:t xml:space="preserve">However, “Other” category is very rare. Indeed only 1 observation falls in this </w:t>
+              <w:t>However, “Other” category is very rare. Indeed</w:t>
+            </w:r>
+            <w:r>
+              <w:rPr>
+                <w:szCs w:val="20"/>
+              </w:rPr>
+              <w:t>,</w:t>
+            </w:r>
+            <w:r>
+              <w:rPr>
+                <w:szCs w:val="20"/>
+              </w:rPr>
+              <w:t xml:space="preserve"> only 1 observation falls in this </w:t>
             </w:r>
             <w:r>
               <w:rPr>
@@ -1986,6 +2288,9 @@
               <w:jc w:val="center"/>
             </w:pPr>
             <w:r>
+              <w:rPr>
+                <w:noProof/>
+              </w:rPr>
               <w:drawing>
                 <wp:inline distT="0" distB="0" distL="0" distR="0" wp14:anchorId="6D5FCAA9" wp14:editId="76634435">
                   <wp:extent cx="1655064" cy="1234440"/>
@@ -2103,6 +2408,9 @@
               <w:jc w:val="center"/>
             </w:pPr>
             <w:r>
+              <w:rPr>
+                <w:noProof/>
+              </w:rPr>
               <w:drawing>
                 <wp:inline distT="0" distB="0" distL="0" distR="0" wp14:anchorId="40556704" wp14:editId="5892C47E">
                   <wp:extent cx="1655064" cy="1234440"/>
@@ -2176,6 +2484,9 @@
               <w:jc w:val="center"/>
             </w:pPr>
             <w:r>
+              <w:rPr>
+                <w:noProof/>
+              </w:rPr>
               <w:drawing>
                 <wp:inline distT="0" distB="0" distL="0" distR="0" wp14:anchorId="42A46A01" wp14:editId="2AB35935">
                   <wp:extent cx="1655064" cy="1243584"/>
@@ -2251,6 +2562,9 @@
               <w:jc w:val="center"/>
             </w:pPr>
             <w:r>
+              <w:rPr>
+                <w:noProof/>
+              </w:rPr>
               <w:drawing>
                 <wp:inline distT="0" distB="0" distL="0" distR="0" wp14:anchorId="69B430F1" wp14:editId="19EBB14D">
                   <wp:extent cx="1655064" cy="1234440"/>
@@ -2311,7 +2625,7 @@
       <w:pPr>
         <w:pStyle w:val="Heading2"/>
       </w:pPr>
-      <w:bookmarkStart w:id="3" w:name="_Toc171636100"/>
+      <w:bookmarkStart w:id="3" w:name="_Toc171887717"/>
       <w:r>
         <w:lastRenderedPageBreak/>
         <w:t>Exploring univariate continuous variables</w:t>
@@ -2349,13 +2663,7 @@
               <w:rPr>
                 <w:szCs w:val="20"/>
               </w:rPr>
-              <w:t>ge distribution is rather symmetric and close to uniform (although a higher representation of age range between 40 and 60 years can be seen on the histogram</w:t>
-            </w:r>
-            <w:r>
-              <w:rPr>
-                <w:szCs w:val="20"/>
-              </w:rPr>
-              <w:t>)</w:t>
+              <w:t>ge distribution is rather symmetric and close to uniform (although a higher representation of age range between 40 and 60 years can be seen on the histogram)</w:t>
             </w:r>
             <w:r>
               <w:rPr>
@@ -2393,6 +2701,9 @@
               <w:jc w:val="center"/>
             </w:pPr>
             <w:r>
+              <w:rPr>
+                <w:noProof/>
+              </w:rPr>
               <w:drawing>
                 <wp:inline distT="0" distB="0" distL="0" distR="0" wp14:anchorId="0925FF80" wp14:editId="44342A5C">
                   <wp:extent cx="1709928" cy="1243584"/>
@@ -2435,6 +2746,9 @@
               <w:jc w:val="center"/>
             </w:pPr>
             <w:r>
+              <w:rPr>
+                <w:noProof/>
+              </w:rPr>
               <w:drawing>
                 <wp:inline distT="0" distB="0" distL="0" distR="0" wp14:anchorId="0D366357" wp14:editId="2049F3A6">
                   <wp:extent cx="1618488" cy="1133856"/>
@@ -2535,6 +2849,9 @@
               <w:jc w:val="center"/>
             </w:pPr>
             <w:r>
+              <w:rPr>
+                <w:noProof/>
+              </w:rPr>
               <w:drawing>
                 <wp:inline distT="0" distB="0" distL="0" distR="0" wp14:anchorId="73FC930F" wp14:editId="69562C9F">
                   <wp:extent cx="1691640" cy="1234440"/>
@@ -2572,6 +2889,9 @@
               </w:drawing>
             </w:r>
             <w:r>
+              <w:rPr>
+                <w:noProof/>
+              </w:rPr>
               <w:drawing>
                 <wp:inline distT="0" distB="0" distL="0" distR="0" wp14:anchorId="09698DB8" wp14:editId="640C3AAF">
                   <wp:extent cx="1636776" cy="1124712"/>
@@ -2691,13 +3011,7 @@
               <w:rPr>
                 <w:szCs w:val="20"/>
               </w:rPr>
-              <w:t>)</w:t>
-            </w:r>
-            <w:r>
-              <w:rPr>
-                <w:szCs w:val="20"/>
-              </w:rPr>
-              <w:t xml:space="preserve">. Further </w:t>
+              <w:t xml:space="preserve">). Further </w:t>
             </w:r>
             <w:r>
               <w:rPr>
@@ -2734,6 +3048,9 @@
               <w:jc w:val="center"/>
             </w:pPr>
             <w:r>
+              <w:rPr>
+                <w:noProof/>
+              </w:rPr>
               <w:drawing>
                 <wp:inline distT="0" distB="0" distL="0" distR="0" wp14:anchorId="51EC632D" wp14:editId="304F0FA8">
                   <wp:extent cx="1655064" cy="1234440"/>
@@ -2776,6 +3093,9 @@
               <w:jc w:val="center"/>
             </w:pPr>
             <w:r>
+              <w:rPr>
+                <w:noProof/>
+              </w:rPr>
               <w:drawing>
                 <wp:inline distT="0" distB="0" distL="0" distR="0" wp14:anchorId="453562A1" wp14:editId="55BF6B78">
                   <wp:extent cx="1627632" cy="1124712"/>
@@ -2820,7 +3140,7 @@
       <w:pPr>
         <w:pStyle w:val="Heading2"/>
       </w:pPr>
-      <w:bookmarkStart w:id="4" w:name="_Toc171636101"/>
+      <w:bookmarkStart w:id="4" w:name="_Toc171887718"/>
       <w:r>
         <w:lastRenderedPageBreak/>
         <w:t xml:space="preserve">Exploring </w:t>
@@ -2834,7 +3154,7 @@
       <w:pPr>
         <w:pStyle w:val="Heading3"/>
       </w:pPr>
-      <w:bookmarkStart w:id="5" w:name="_Toc171636102"/>
+      <w:bookmarkStart w:id="5" w:name="_Toc171887719"/>
       <w:r>
         <w:t>Continuous variable</w:t>
       </w:r>
@@ -2910,6 +3230,9 @@
         <w:jc w:val="center"/>
       </w:pPr>
       <w:r>
+        <w:rPr>
+          <w:noProof/>
+        </w:rPr>
         <w:drawing>
           <wp:inline distT="0" distB="0" distL="0" distR="0" wp14:anchorId="1169E8C6" wp14:editId="1EF39A14">
             <wp:extent cx="3529584" cy="3529584"/>
@@ -2951,7 +3274,7 @@
       <w:pPr>
         <w:pStyle w:val="Heading3"/>
       </w:pPr>
-      <w:bookmarkStart w:id="6" w:name="_Toc171636103"/>
+      <w:bookmarkStart w:id="6" w:name="_Toc171887720"/>
       <w:r>
         <w:t xml:space="preserve">Continuous variables </w:t>
       </w:r>
@@ -3013,7 +3336,10 @@
         <w:t xml:space="preserve">. It is </w:t>
       </w:r>
       <w:r>
-        <w:t xml:space="preserve">seen that higher </w:t>
+        <w:t>observed</w:t>
+      </w:r>
+      <w:r>
+        <w:t xml:space="preserve"> that higher </w:t>
       </w:r>
       <w:proofErr w:type="spellStart"/>
       <w:r>
@@ -3035,6 +3361,9 @@
         <w:jc w:val="center"/>
       </w:pPr>
       <w:r>
+        <w:rPr>
+          <w:noProof/>
+        </w:rPr>
         <w:lastRenderedPageBreak/>
         <w:drawing>
           <wp:inline distT="0" distB="0" distL="0" distR="0" wp14:anchorId="209BD672" wp14:editId="7A33C795">
@@ -3073,6 +3402,9 @@
         </w:drawing>
       </w:r>
       <w:r>
+        <w:rPr>
+          <w:noProof/>
+        </w:rPr>
         <w:drawing>
           <wp:inline distT="0" distB="0" distL="0" distR="0" wp14:anchorId="374D0DE3" wp14:editId="6B1B6027">
             <wp:extent cx="1911096" cy="1444752"/>
@@ -3110,6 +3442,9 @@
         </w:drawing>
       </w:r>
       <w:r>
+        <w:rPr>
+          <w:noProof/>
+        </w:rPr>
         <w:drawing>
           <wp:inline distT="0" distB="0" distL="0" distR="0" wp14:anchorId="00088F07" wp14:editId="1444B274">
             <wp:extent cx="1911096" cy="1444752"/>
@@ -3151,7 +3486,7 @@
       <w:pPr>
         <w:pStyle w:val="Heading3"/>
       </w:pPr>
-      <w:bookmarkStart w:id="7" w:name="_Toc171636104"/>
+      <w:bookmarkStart w:id="7" w:name="_Toc171887721"/>
       <w:r>
         <w:t xml:space="preserve">Categorical variables </w:t>
       </w:r>
@@ -3336,6 +3671,9 @@
         <w:jc w:val="center"/>
       </w:pPr>
       <w:r>
+        <w:rPr>
+          <w:noProof/>
+        </w:rPr>
         <w:drawing>
           <wp:inline distT="0" distB="0" distL="0" distR="0" wp14:anchorId="13B2EFA0" wp14:editId="4817B440">
             <wp:extent cx="1929384" cy="1444752"/>
@@ -3373,6 +3711,9 @@
         </w:drawing>
       </w:r>
       <w:r>
+        <w:rPr>
+          <w:noProof/>
+        </w:rPr>
         <w:drawing>
           <wp:inline distT="0" distB="0" distL="0" distR="0" wp14:anchorId="22CEE20E" wp14:editId="3380D132">
             <wp:extent cx="1920240" cy="1444752"/>
@@ -3410,6 +3751,9 @@
         </w:drawing>
       </w:r>
       <w:r>
+        <w:rPr>
+          <w:noProof/>
+        </w:rPr>
         <w:drawing>
           <wp:inline distT="0" distB="0" distL="0" distR="0" wp14:anchorId="788E3285" wp14:editId="79A63158">
             <wp:extent cx="1892808" cy="1444752"/>
@@ -3457,6 +3801,9 @@
         <w:jc w:val="center"/>
       </w:pPr>
       <w:r>
+        <w:rPr>
+          <w:noProof/>
+        </w:rPr>
         <w:drawing>
           <wp:inline distT="0" distB="0" distL="0" distR="0" wp14:anchorId="0DD0BBE5" wp14:editId="7DC173E8">
             <wp:extent cx="2157984" cy="1444752"/>
@@ -3494,6 +3841,9 @@
         </w:drawing>
       </w:r>
       <w:r>
+        <w:rPr>
+          <w:noProof/>
+        </w:rPr>
         <w:drawing>
           <wp:inline distT="0" distB="0" distL="0" distR="0" wp14:anchorId="6F229C28" wp14:editId="41629380">
             <wp:extent cx="2212848" cy="1435608"/>
@@ -3566,6 +3916,9 @@
         <w:jc w:val="center"/>
       </w:pPr>
       <w:r>
+        <w:rPr>
+          <w:noProof/>
+        </w:rPr>
         <w:lastRenderedPageBreak/>
         <w:drawing>
           <wp:inline distT="0" distB="0" distL="0" distR="0" wp14:anchorId="5634C327" wp14:editId="75ADC351">
@@ -3604,6 +3957,9 @@
         </w:drawing>
       </w:r>
       <w:r>
+        <w:rPr>
+          <w:noProof/>
+        </w:rPr>
         <w:drawing>
           <wp:inline distT="0" distB="0" distL="0" distR="0" wp14:anchorId="7345AB8E" wp14:editId="262AEDBE">
             <wp:extent cx="1993392" cy="1444752"/>
@@ -3645,23 +4001,14 @@
       <w:pPr>
         <w:pStyle w:val="Heading3"/>
       </w:pPr>
-      <w:bookmarkStart w:id="8" w:name="_Toc171636105"/>
+      <w:bookmarkStart w:id="8" w:name="_Toc171887722"/>
       <w:proofErr w:type="spellStart"/>
       <w:r>
         <w:t>bmi</w:t>
       </w:r>
       <w:proofErr w:type="spellEnd"/>
       <w:r>
-        <w:t xml:space="preserve"> – Correlation</w:t>
-      </w:r>
-      <w:r>
-        <w:t>s</w:t>
-      </w:r>
-      <w:r>
-        <w:t xml:space="preserve"> vs. </w:t>
-      </w:r>
-      <w:r>
-        <w:t>categorical variables</w:t>
+        <w:t xml:space="preserve"> – Correlations vs. categorical variables</w:t>
       </w:r>
       <w:bookmarkEnd w:id="8"/>
     </w:p>
@@ -3729,6 +4076,9 @@
         <w:jc w:val="center"/>
       </w:pPr>
       <w:r>
+        <w:rPr>
+          <w:noProof/>
+        </w:rPr>
         <w:drawing>
           <wp:inline distT="0" distB="0" distL="0" distR="0" wp14:anchorId="10B37F6A" wp14:editId="76CA415A">
             <wp:extent cx="1883664" cy="1444752"/>
@@ -3766,6 +4116,9 @@
         </w:drawing>
       </w:r>
       <w:r>
+        <w:rPr>
+          <w:noProof/>
+        </w:rPr>
         <w:drawing>
           <wp:inline distT="0" distB="0" distL="0" distR="0" wp14:anchorId="4D23C594" wp14:editId="483A236A">
             <wp:extent cx="1883664" cy="1444752"/>
@@ -3962,7 +4315,7 @@
       <w:pPr>
         <w:pStyle w:val="Heading1"/>
       </w:pPr>
-      <w:bookmarkStart w:id="10" w:name="_Toc171636106"/>
+      <w:bookmarkStart w:id="10" w:name="_Toc171887723"/>
       <w:r>
         <w:lastRenderedPageBreak/>
         <w:t>Feature</w:t>
@@ -3983,7 +4336,7 @@
       <w:pPr>
         <w:pStyle w:val="Heading2"/>
       </w:pPr>
-      <w:bookmarkStart w:id="11" w:name="_Toc171636107"/>
+      <w:bookmarkStart w:id="11" w:name="_Toc171887724"/>
       <w:r>
         <w:t xml:space="preserve">Encoding </w:t>
       </w:r>
@@ -4041,18 +4394,99 @@
       </w:r>
     </w:p>
     <w:p>
-      <w:r>
-        <w:t xml:space="preserve">Imputing missing </w:t>
-      </w:r>
+      <w:pPr>
+        <w:pStyle w:val="Heading2"/>
+      </w:pPr>
+      <w:bookmarkStart w:id="12" w:name="_Toc171887725"/>
+      <w:r>
+        <w:t>Imputing missing bmi values</w:t>
+      </w:r>
+      <w:bookmarkEnd w:id="12"/>
+    </w:p>
+    <w:p>
       <w:proofErr w:type="spellStart"/>
       <w:r>
         <w:t>bmi</w:t>
       </w:r>
       <w:proofErr w:type="spellEnd"/>
       <w:r>
-        <w:t xml:space="preserve"> values</w:t>
-      </w:r>
-    </w:p>
+        <w:t xml:space="preserve"> variable shows 201 missing values. </w:t>
+      </w:r>
+      <w:r>
+        <w:t xml:space="preserve">As noted previously, </w:t>
+      </w:r>
+      <w:proofErr w:type="spellStart"/>
+      <w:r>
+        <w:t>bmi</w:t>
+      </w:r>
+      <w:proofErr w:type="spellEnd"/>
+      <w:r>
+        <w:t xml:space="preserve"> was found to be correlated with other variables (</w:t>
+      </w:r>
+      <w:r>
+        <w:t xml:space="preserve">noticeably </w:t>
+      </w:r>
+      <w:r>
+        <w:t xml:space="preserve">age, </w:t>
+      </w:r>
+      <w:proofErr w:type="spellStart"/>
+      <w:r>
+        <w:t>avg_glucose_level</w:t>
+      </w:r>
+      <w:proofErr w:type="spellEnd"/>
+      <w:r>
+        <w:t xml:space="preserve">, </w:t>
+      </w:r>
+      <w:r>
+        <w:t xml:space="preserve">hypertension, heart disease, </w:t>
+      </w:r>
+      <w:proofErr w:type="spellStart"/>
+      <w:r>
+        <w:t>ever_married</w:t>
+      </w:r>
+      <w:proofErr w:type="spellEnd"/>
+      <w:r>
+        <w:t xml:space="preserve">, </w:t>
+      </w:r>
+      <w:proofErr w:type="spellStart"/>
+      <w:r>
+        <w:t>work_type</w:t>
+      </w:r>
+      <w:proofErr w:type="spellEnd"/>
+      <w:r>
+        <w:t xml:space="preserve"> and </w:t>
+      </w:r>
+      <w:proofErr w:type="spellStart"/>
+      <w:r>
+        <w:t>smoking_statu</w:t>
+      </w:r>
+      <w:r>
+        <w:t>s</w:t>
+      </w:r>
+      <w:proofErr w:type="spellEnd"/>
+      <w:r>
+        <w:t>)</w:t>
+      </w:r>
+      <w:r>
+        <w:t xml:space="preserve">. </w:t>
+      </w:r>
+      <w:r>
+        <w:t xml:space="preserve">These correlations will be used to impute </w:t>
+      </w:r>
+      <w:r>
+        <w:t>the missing values using a multi-variate method</w:t>
+      </w:r>
+      <w:r>
+        <w:rPr>
+          <w:rStyle w:val="FootnoteReference"/>
+        </w:rPr>
+        <w:footnoteReference w:id="1"/>
+      </w:r>
+      <w:r>
+        <w:t>.</w:t>
+      </w:r>
+    </w:p>
+    <w:p/>
     <w:p>
       <w:r>
         <w:t xml:space="preserve"> </w:t>
@@ -4068,13 +4502,1834 @@
       <w:pPr>
         <w:pStyle w:val="Heading1"/>
       </w:pPr>
-      <w:bookmarkStart w:id="12" w:name="_Toc171636108"/>
+      <w:bookmarkStart w:id="13" w:name="_Toc171887726"/>
       <w:r>
         <w:lastRenderedPageBreak/>
         <w:t>Modelling</w:t>
       </w:r>
-      <w:bookmarkEnd w:id="12"/>
-    </w:p>
+      <w:bookmarkEnd w:id="13"/>
+    </w:p>
+    <w:p>
+      <w:pPr>
+        <w:pStyle w:val="Heading2"/>
+      </w:pPr>
+      <w:bookmarkStart w:id="14" w:name="_Toc171887727"/>
+      <w:r>
+        <w:t>Predicting features scaling</w:t>
+      </w:r>
+      <w:bookmarkEnd w:id="14"/>
+    </w:p>
+    <w:p>
+      <w:r>
+        <w:t xml:space="preserve">Some of the variables in the dataset are continuous (age, </w:t>
+      </w:r>
+      <w:proofErr w:type="spellStart"/>
+      <w:r>
+        <w:t>avg_glucose_l</w:t>
+      </w:r>
+      <w:r>
+        <w:t>e</w:t>
+      </w:r>
+      <w:r>
+        <w:t>vel</w:t>
+      </w:r>
+      <w:proofErr w:type="spellEnd"/>
+      <w:r>
+        <w:t xml:space="preserve"> and </w:t>
+      </w:r>
+      <w:proofErr w:type="spellStart"/>
+      <w:r>
+        <w:t>bmi</w:t>
+      </w:r>
+      <w:proofErr w:type="spellEnd"/>
+      <w:r>
+        <w:t>)</w:t>
+      </w:r>
+      <w:r>
+        <w:t xml:space="preserve"> while others are binary (post-feature engineering). So, </w:t>
+      </w:r>
+      <w:proofErr w:type="gramStart"/>
+      <w:r>
+        <w:t>in order to</w:t>
+      </w:r>
+      <w:proofErr w:type="gramEnd"/>
+      <w:r>
+        <w:t xml:space="preserve"> convert them on a comparable scale, </w:t>
+      </w:r>
+      <w:r>
+        <w:t>a standard scaling was applied</w:t>
+      </w:r>
+      <w:r>
+        <w:rPr>
+          <w:rStyle w:val="FootnoteReference"/>
+        </w:rPr>
+        <w:footnoteReference w:id="2"/>
+      </w:r>
+      <w:r>
+        <w:t>.</w:t>
+      </w:r>
+      <w:r>
+        <w:t xml:space="preserve"> </w:t>
+      </w:r>
+      <w:r>
+        <w:t>Each</w:t>
+      </w:r>
+      <w:r>
+        <w:t xml:space="preserve"> standa</w:t>
+      </w:r>
+      <w:r>
+        <w:t xml:space="preserve">rdized variable </w:t>
+      </w:r>
+      <w:r>
+        <w:t xml:space="preserve">is transformed </w:t>
+      </w:r>
+      <w:r>
+        <w:t xml:space="preserve">by </w:t>
+      </w:r>
+      <w:r>
+        <w:t>subtracting</w:t>
+      </w:r>
+      <w:r>
+        <w:t xml:space="preserve"> </w:t>
+      </w:r>
+      <w:r>
+        <w:t>its</w:t>
+      </w:r>
+      <w:r>
+        <w:t xml:space="preserve"> mean and </w:t>
+      </w:r>
+      <w:r>
+        <w:t>dividing by its standard deviation.</w:t>
+      </w:r>
+    </w:p>
+    <w:p>
+      <w:pPr>
+        <w:pStyle w:val="Heading2"/>
+      </w:pPr>
+      <w:bookmarkStart w:id="15" w:name="_Toc171887728"/>
+      <w:r>
+        <w:t>Model search</w:t>
+      </w:r>
+      <w:r>
+        <w:t xml:space="preserve"> and evaluation</w:t>
+      </w:r>
+      <w:r>
+        <w:t>, Fine-tuning</w:t>
+      </w:r>
+      <w:bookmarkEnd w:id="15"/>
+    </w:p>
+    <w:p>
+      <w:r>
+        <w:t>The dataset was split into 2</w:t>
+      </w:r>
+      <w:r>
+        <w:t xml:space="preserve"> groups: a train set and a test set (20% of the data). </w:t>
+      </w:r>
+      <w:r>
+        <w:t xml:space="preserve">The split was stratified on stroke variable, to ensure similar proportions of </w:t>
+      </w:r>
+      <w:r>
+        <w:t>patients with and without stroke in the 2 subsets.</w:t>
+      </w:r>
+      <w:r>
+        <w:t xml:space="preserve"> </w:t>
+      </w:r>
+      <w:r>
+        <w:t>Obviously, the model is train</w:t>
+      </w:r>
+      <w:r>
+        <w:t>ed</w:t>
+      </w:r>
+      <w:r>
+        <w:t xml:space="preserve"> only using the trai</w:t>
+      </w:r>
+      <w:r>
+        <w:t xml:space="preserve">n set. </w:t>
+      </w:r>
+      <w:r>
+        <w:t xml:space="preserve">The test set is used to evaluate the fitted model performance </w:t>
+      </w:r>
+      <w:r>
+        <w:t>and compare different solutions.</w:t>
+      </w:r>
+    </w:p>
+    <w:p>
+      <w:r>
+        <w:t xml:space="preserve">Several </w:t>
+      </w:r>
+      <w:r>
+        <w:t>algorithms are available for classification. For this study</w:t>
+      </w:r>
+      <w:r>
+        <w:t>, the list of models tested is:</w:t>
+      </w:r>
+    </w:p>
+    <w:p>
+      <w:pPr>
+        <w:pStyle w:val="ListBullet"/>
+      </w:pPr>
+      <w:r>
+        <w:t>Logistic regression</w:t>
+      </w:r>
+    </w:p>
+    <w:p>
+      <w:pPr>
+        <w:pStyle w:val="ListBullet"/>
+      </w:pPr>
+      <w:r>
+        <w:t>Support vector machine</w:t>
+      </w:r>
+    </w:p>
+    <w:p>
+      <w:pPr>
+        <w:pStyle w:val="ListBullet"/>
+      </w:pPr>
+      <w:r>
+        <w:t>Decision tree</w:t>
+      </w:r>
+    </w:p>
+    <w:p>
+      <w:pPr>
+        <w:pStyle w:val="ListBullet"/>
+      </w:pPr>
+      <w:r>
+        <w:t>Random forest</w:t>
+      </w:r>
+    </w:p>
+    <w:p>
+      <w:pPr>
+        <w:pStyle w:val="ListBullet"/>
+      </w:pPr>
+      <w:r>
+        <w:t xml:space="preserve">Gradient Boosting </w:t>
+      </w:r>
+    </w:p>
+    <w:p>
+      <w:pPr>
+        <w:pStyle w:val="ListBullet"/>
+      </w:pPr>
+      <w:r>
+        <w:t>Histogram-based gradient boosting</w:t>
+      </w:r>
+    </w:p>
+    <w:p>
+      <w:pPr>
+        <w:pStyle w:val="ListBullet"/>
+      </w:pPr>
+      <w:r>
+        <w:t>Multi-layer perceptron (Neural Net)</w:t>
+      </w:r>
+    </w:p>
+    <w:p>
+      <w:r>
+        <w:t>Moreover</w:t>
+      </w:r>
+      <w:r>
+        <w:t>, the performance</w:t>
+      </w:r>
+      <w:r>
+        <w:t xml:space="preserve"> </w:t>
+      </w:r>
+      <w:r>
+        <w:t xml:space="preserve">of </w:t>
+      </w:r>
+      <w:r>
+        <w:t>a classification algorithm highly depends on the chosen hyper-parameters</w:t>
+      </w:r>
+      <w:r>
+        <w:t>. Therefore, it is recommended to assess several combinations</w:t>
+      </w:r>
+      <w:r>
+        <w:t xml:space="preserve"> and, </w:t>
+      </w:r>
+      <w:r>
+        <w:t xml:space="preserve">using cross-validation </w:t>
+      </w:r>
+      <w:r>
+        <w:t>method</w:t>
+      </w:r>
+      <w:r>
+        <w:t xml:space="preserve">, </w:t>
+      </w:r>
+      <w:r>
+        <w:t>choose the set of hyperparameters that yield</w:t>
+      </w:r>
+      <w:r>
+        <w:t>s</w:t>
+      </w:r>
+      <w:r>
+        <w:t xml:space="preserve"> the best </w:t>
+      </w:r>
+      <w:r>
+        <w:t xml:space="preserve">model </w:t>
+      </w:r>
+      <w:r>
+        <w:t>performance</w:t>
+      </w:r>
+      <w:r>
+        <w:t xml:space="preserve">. </w:t>
+      </w:r>
+      <w:r>
+        <w:t xml:space="preserve">One </w:t>
+      </w:r>
+      <w:r>
+        <w:t xml:space="preserve">way of </w:t>
+      </w:r>
+      <w:r>
+        <w:t xml:space="preserve">executing </w:t>
+      </w:r>
+      <w:r>
+        <w:t>such search is referred to as Grid Search</w:t>
+      </w:r>
+      <w:r>
+        <w:rPr>
+          <w:rStyle w:val="FootnoteReference"/>
+        </w:rPr>
+        <w:footnoteReference w:id="3"/>
+      </w:r>
+      <w:r>
+        <w:t>.</w:t>
+      </w:r>
+    </w:p>
+    <w:p>
+      <w:r>
+        <w:lastRenderedPageBreak/>
+        <w:t>In th</w:t>
+      </w:r>
+      <w:r>
+        <w:t xml:space="preserve">is study, to facilitate </w:t>
+      </w:r>
+      <w:r>
+        <w:t xml:space="preserve">evaluation of </w:t>
+      </w:r>
+      <w:r>
+        <w:t>solutions based on various algorithms, a class called “</w:t>
+      </w:r>
+      <w:r>
+        <w:rPr>
+          <w:b/>
+          <w:bCs/>
+        </w:rPr>
+        <w:t>Classifier</w:t>
+      </w:r>
+      <w:r>
+        <w:t xml:space="preserve">” has been defined. </w:t>
+      </w:r>
+      <w:r>
+        <w:t xml:space="preserve">Each object is instantiated by passing a base model </w:t>
+      </w:r>
+      <w:r>
+        <w:t xml:space="preserve">to optimize </w:t>
+      </w:r>
+      <w:r>
+        <w:t>(from the list above)</w:t>
+      </w:r>
+      <w:r>
+        <w:t>, a train and a test set</w:t>
+      </w:r>
+      <w:r>
+        <w:t xml:space="preserve">, </w:t>
+      </w:r>
+      <w:r>
+        <w:t>as well as</w:t>
+      </w:r>
+      <w:r>
+        <w:t xml:space="preserve"> the </w:t>
+      </w:r>
+      <w:r>
+        <w:t xml:space="preserve">settings to apply for the hyperparameter Grid Search </w:t>
+      </w:r>
+      <w:r>
+        <w:t>(</w:t>
+      </w:r>
+      <w:r>
+        <w:t xml:space="preserve">notably, the </w:t>
+      </w:r>
+      <w:r>
+        <w:t xml:space="preserve">space of </w:t>
+      </w:r>
+      <w:r>
+        <w:t>hyperparameters</w:t>
+      </w:r>
+      <w:r>
+        <w:t xml:space="preserve"> and the </w:t>
+      </w:r>
+      <w:r>
+        <w:t xml:space="preserve">scoring metric to </w:t>
+      </w:r>
+      <w:r>
+        <w:t>use during the search</w:t>
+      </w:r>
+      <w:r>
+        <w:t>: e</w:t>
+      </w:r>
+      <w:r>
+        <w:t>.</w:t>
+      </w:r>
+      <w:r>
+        <w:t>g. recall</w:t>
+      </w:r>
+      <w:r>
+        <w:t>, precision or f1)</w:t>
+      </w:r>
+      <w:r>
+        <w:t>.</w:t>
+      </w:r>
+      <w:r>
+        <w:t xml:space="preserve"> </w:t>
+      </w:r>
+      <w:r>
+        <w:t>Within the class</w:t>
+      </w:r>
+      <w:r>
+        <w:t xml:space="preserve"> Classifier, </w:t>
+      </w:r>
+      <w:r>
+        <w:t xml:space="preserve">Methods are defined </w:t>
+      </w:r>
+      <w:r>
+        <w:t xml:space="preserve">to train the model, </w:t>
+      </w:r>
+      <w:r>
+        <w:t>get</w:t>
+      </w:r>
+      <w:r>
+        <w:t xml:space="preserve"> </w:t>
+      </w:r>
+      <w:r>
+        <w:t>predict</w:t>
+      </w:r>
+      <w:r>
+        <w:t>ion</w:t>
+      </w:r>
+      <w:r>
+        <w:t>s</w:t>
+      </w:r>
+      <w:r>
+        <w:t xml:space="preserve"> </w:t>
+      </w:r>
+      <w:r>
+        <w:t>from</w:t>
+      </w:r>
+      <w:r>
+        <w:t xml:space="preserve"> the test set and </w:t>
+      </w:r>
+      <w:r>
+        <w:t xml:space="preserve">compute model performance metrics (such as </w:t>
+      </w:r>
+      <w:r>
+        <w:t xml:space="preserve">precision and </w:t>
+      </w:r>
+      <w:r>
+        <w:t>recall</w:t>
+      </w:r>
+      <w:r>
+        <w:t xml:space="preserve"> scores, confusion matrix and classification report). </w:t>
+      </w:r>
+      <w:r>
+        <w:t xml:space="preserve">Once the model tuning is completed, the Classifier object </w:t>
+      </w:r>
+      <w:r>
+        <w:t>stores</w:t>
+      </w:r>
+      <w:r>
+        <w:t>:</w:t>
+      </w:r>
+    </w:p>
+    <w:p>
+      <w:pPr>
+        <w:pStyle w:val="ListBullet"/>
+      </w:pPr>
+      <w:r>
+        <w:t xml:space="preserve">the </w:t>
+      </w:r>
+      <w:r>
+        <w:t>base model (not tuned)</w:t>
+      </w:r>
+    </w:p>
+    <w:p>
+      <w:pPr>
+        <w:pStyle w:val="ListBullet"/>
+      </w:pPr>
+      <w:r>
+        <w:t>the fitted model (which includes the best performing hyperparameter set)</w:t>
+      </w:r>
+    </w:p>
+    <w:p>
+      <w:pPr>
+        <w:pStyle w:val="ListBullet"/>
+      </w:pPr>
+      <w:r>
+        <w:t xml:space="preserve">the </w:t>
+      </w:r>
+      <w:r>
+        <w:t>training and testing data sets</w:t>
+      </w:r>
+      <w:r>
+        <w:t xml:space="preserve"> as well as the prediction for the test set</w:t>
+      </w:r>
+    </w:p>
+    <w:p>
+      <w:pPr>
+        <w:pStyle w:val="ListBullet"/>
+      </w:pPr>
+      <w:r>
+        <w:t xml:space="preserve">the </w:t>
+      </w:r>
+      <w:r>
+        <w:t xml:space="preserve">settings used for the hyperparameter Grid </w:t>
+      </w:r>
+      <w:r>
+        <w:t>S</w:t>
+      </w:r>
+      <w:r>
+        <w:t>earch (</w:t>
+      </w:r>
+      <w:r>
+        <w:t>such as the searched parameter space</w:t>
+      </w:r>
+      <w:r>
+        <w:t>)</w:t>
+      </w:r>
+    </w:p>
+    <w:p>
+      <w:r>
+        <w:t>Finally, applying print() function to a Classi</w:t>
+      </w:r>
+      <w:r>
+        <w:t xml:space="preserve">fier object, </w:t>
+      </w:r>
+      <w:r>
+        <w:t>prints a summary</w:t>
+      </w:r>
+      <w:r>
+        <w:t xml:space="preserve"> which includes:</w:t>
+      </w:r>
+    </w:p>
+    <w:p>
+      <w:pPr>
+        <w:pStyle w:val="ListBullet"/>
+      </w:pPr>
+      <w:r>
+        <w:t xml:space="preserve">the type </w:t>
+      </w:r>
+      <w:r>
+        <w:t xml:space="preserve">of classification algorithm and the set of hyperparameters yielding the best </w:t>
+      </w:r>
+      <w:r>
+        <w:t>model performance</w:t>
+      </w:r>
+    </w:p>
+    <w:p>
+      <w:pPr>
+        <w:pStyle w:val="ListBullet"/>
+      </w:pPr>
+      <w:r>
+        <w:t>the full set of parameters (to rebuild an identical model)</w:t>
+      </w:r>
+    </w:p>
+    <w:p>
+      <w:pPr>
+        <w:pStyle w:val="ListBullet"/>
+      </w:pPr>
+      <w:r>
+        <w:t xml:space="preserve">the performance metrics observed on test set (confusion matrix and classification report </w:t>
+      </w:r>
+      <w:r>
+        <w:t>which includes important score such as recall, precision and f1)</w:t>
+      </w:r>
+    </w:p>
+    <w:p>
+      <w:r>
+        <w:t xml:space="preserve">In this study, recall was chosen as the </w:t>
+      </w:r>
+      <w:r>
+        <w:t xml:space="preserve">scoring method </w:t>
+      </w:r>
+      <w:r>
+        <w:t xml:space="preserve">during the hyperparameters Grid Search. Indeed, the classifier should </w:t>
+      </w:r>
+      <w:r>
+        <w:t xml:space="preserve">identify </w:t>
+      </w:r>
+      <w:r>
+        <w:t xml:space="preserve">the patients </w:t>
+      </w:r>
+      <w:r>
+        <w:t xml:space="preserve">with a </w:t>
+      </w:r>
+      <w:r>
+        <w:t xml:space="preserve">risk </w:t>
+      </w:r>
+      <w:r>
+        <w:t xml:space="preserve">of stroke </w:t>
+      </w:r>
+      <w:r>
+        <w:t xml:space="preserve">and avoid miss-classify them as safe. In other words, </w:t>
+      </w:r>
+      <w:r>
+        <w:t>reducing the rate of false negatives is highly important</w:t>
+      </w:r>
+      <w:r>
+        <w:t xml:space="preserve">. Nevertheless, improving recall comes at </w:t>
+      </w:r>
+      <w:r>
+        <w:t>the</w:t>
+      </w:r>
+      <w:r>
+        <w:t xml:space="preserve"> cost of </w:t>
+      </w:r>
+      <w:r>
+        <w:t xml:space="preserve">reducing precision. It is therefore anticipated that the number of </w:t>
+      </w:r>
+      <w:r>
+        <w:t>false positives can be high.</w:t>
+      </w:r>
+    </w:p>
+    <w:p>
+      <w:r>
+        <w:t xml:space="preserve">The results of developed and optimized models </w:t>
+      </w:r>
+      <w:r>
+        <w:t xml:space="preserve">are summarized in the following table. </w:t>
+      </w:r>
+      <w:r>
+        <w:t>It turns out that the best performing model is the Logistic Regression</w:t>
+      </w:r>
+      <w:r>
+        <w:t xml:space="preserve">. </w:t>
+      </w:r>
+      <w:r>
+        <w:t xml:space="preserve">Alternatively, </w:t>
+      </w:r>
+      <w:r>
+        <w:t xml:space="preserve">Support Vector Machine and Random Forest are also </w:t>
+      </w:r>
+      <w:r>
+        <w:t xml:space="preserve">high </w:t>
+      </w:r>
+      <w:r>
+        <w:t>on recall score</w:t>
+      </w:r>
+      <w:r>
+        <w:t xml:space="preserve">, with a  slight advantage for Support Vector Machine (since it has a slightly better </w:t>
+      </w:r>
+      <w:r>
+        <w:t>precision score, potentially reducing the rate of false positives).</w:t>
+      </w:r>
+    </w:p>
+    <w:p>
+      <w:r>
+        <w:br w:type="page"/>
+      </w:r>
+    </w:p>
+    <w:tbl>
+      <w:tblPr>
+        <w:tblStyle w:val="ListTable1Light-Accent1"/>
+        <w:tblW w:w="0" w:type="auto"/>
+        <w:tblLook w:val="04A0" w:firstRow="1" w:lastRow="0" w:firstColumn="1" w:lastColumn="0" w:noHBand="0" w:noVBand="1"/>
+      </w:tblPr>
+      <w:tblGrid>
+        <w:gridCol w:w="1916"/>
+        <w:gridCol w:w="2273"/>
+        <w:gridCol w:w="1899"/>
+        <w:gridCol w:w="1903"/>
+        <w:gridCol w:w="1899"/>
+      </w:tblGrid>
+      <w:tr>
+        <w:trPr>
+          <w:cnfStyle w:val="100000000000" w:firstRow="1" w:lastRow="0" w:firstColumn="0" w:lastColumn="0" w:oddVBand="0" w:evenVBand="0" w:oddHBand="0" w:evenHBand="0" w:firstRowFirstColumn="0" w:firstRowLastColumn="0" w:lastRowFirstColumn="0" w:lastRowLastColumn="0"/>
+        </w:trPr>
+        <w:tc>
+          <w:tcPr>
+            <w:cnfStyle w:val="001000000000" w:firstRow="0" w:lastRow="0" w:firstColumn="1" w:lastColumn="0" w:oddVBand="0" w:evenVBand="0" w:oddHBand="0" w:evenHBand="0" w:firstRowFirstColumn="0" w:firstRowLastColumn="0" w:lastRowFirstColumn="0" w:lastRowLastColumn="0"/>
+            <w:tcW w:w="1931" w:type="dxa"/>
+          </w:tcPr>
+          <w:p>
+            <w:pPr>
+              <w:rPr>
+                <w:sz w:val="18"/>
+                <w:szCs w:val="22"/>
+              </w:rPr>
+            </w:pPr>
+            <w:r>
+              <w:rPr>
+                <w:sz w:val="18"/>
+                <w:szCs w:val="22"/>
+              </w:rPr>
+              <w:lastRenderedPageBreak/>
+              <w:t>Model</w:t>
+            </w:r>
+          </w:p>
+        </w:tc>
+        <w:tc>
+          <w:tcPr>
+            <w:tcW w:w="2202" w:type="dxa"/>
+          </w:tcPr>
+          <w:p>
+            <w:pPr>
+              <w:cnfStyle w:val="100000000000" w:firstRow="1" w:lastRow="0" w:firstColumn="0" w:lastColumn="0" w:oddVBand="0" w:evenVBand="0" w:oddHBand="0" w:evenHBand="0" w:firstRowFirstColumn="0" w:firstRowLastColumn="0" w:lastRowFirstColumn="0" w:lastRowLastColumn="0"/>
+              <w:rPr>
+                <w:sz w:val="18"/>
+                <w:szCs w:val="22"/>
+              </w:rPr>
+            </w:pPr>
+            <w:r>
+              <w:rPr>
+                <w:sz w:val="18"/>
+                <w:szCs w:val="22"/>
+              </w:rPr>
+              <w:t>Best hyperparameters</w:t>
+            </w:r>
+          </w:p>
+        </w:tc>
+        <w:tc>
+          <w:tcPr>
+            <w:tcW w:w="1918" w:type="dxa"/>
+          </w:tcPr>
+          <w:p>
+            <w:pPr>
+              <w:cnfStyle w:val="100000000000" w:firstRow="1" w:lastRow="0" w:firstColumn="0" w:lastColumn="0" w:oddVBand="0" w:evenVBand="0" w:oddHBand="0" w:evenHBand="0" w:firstRowFirstColumn="0" w:firstRowLastColumn="0" w:lastRowFirstColumn="0" w:lastRowLastColumn="0"/>
+              <w:rPr>
+                <w:b w:val="0"/>
+                <w:bCs w:val="0"/>
+                <w:sz w:val="18"/>
+                <w:szCs w:val="22"/>
+              </w:rPr>
+            </w:pPr>
+            <w:r>
+              <w:rPr>
+                <w:sz w:val="18"/>
+                <w:szCs w:val="22"/>
+              </w:rPr>
+              <w:t>Recall</w:t>
+            </w:r>
+            <w:r>
+              <w:rPr>
+                <w:b w:val="0"/>
+                <w:bCs w:val="0"/>
+                <w:sz w:val="18"/>
+                <w:szCs w:val="22"/>
+              </w:rPr>
+              <w:br/>
+              <w:t>(for stroke=1)</w:t>
+            </w:r>
+          </w:p>
+        </w:tc>
+        <w:tc>
+          <w:tcPr>
+            <w:tcW w:w="1921" w:type="dxa"/>
+          </w:tcPr>
+          <w:p>
+            <w:pPr>
+              <w:cnfStyle w:val="100000000000" w:firstRow="1" w:lastRow="0" w:firstColumn="0" w:lastColumn="0" w:oddVBand="0" w:evenVBand="0" w:oddHBand="0" w:evenHBand="0" w:firstRowFirstColumn="0" w:firstRowLastColumn="0" w:lastRowFirstColumn="0" w:lastRowLastColumn="0"/>
+              <w:rPr>
+                <w:sz w:val="18"/>
+                <w:szCs w:val="22"/>
+              </w:rPr>
+            </w:pPr>
+            <w:r>
+              <w:rPr>
+                <w:sz w:val="18"/>
+                <w:szCs w:val="22"/>
+              </w:rPr>
+              <w:t>Precision</w:t>
+            </w:r>
+            <w:r>
+              <w:rPr>
+                <w:b w:val="0"/>
+                <w:bCs w:val="0"/>
+                <w:sz w:val="18"/>
+                <w:szCs w:val="22"/>
+              </w:rPr>
+              <w:br/>
+              <w:t>(for stroke=1)</w:t>
+            </w:r>
+          </w:p>
+        </w:tc>
+        <w:tc>
+          <w:tcPr>
+            <w:tcW w:w="1918" w:type="dxa"/>
+          </w:tcPr>
+          <w:p>
+            <w:pPr>
+              <w:cnfStyle w:val="100000000000" w:firstRow="1" w:lastRow="0" w:firstColumn="0" w:lastColumn="0" w:oddVBand="0" w:evenVBand="0" w:oddHBand="0" w:evenHBand="0" w:firstRowFirstColumn="0" w:firstRowLastColumn="0" w:lastRowFirstColumn="0" w:lastRowLastColumn="0"/>
+              <w:rPr>
+                <w:sz w:val="18"/>
+                <w:szCs w:val="22"/>
+              </w:rPr>
+            </w:pPr>
+            <w:r>
+              <w:rPr>
+                <w:sz w:val="18"/>
+                <w:szCs w:val="22"/>
+              </w:rPr>
+              <w:t>F1 score</w:t>
+            </w:r>
+            <w:r>
+              <w:rPr>
+                <w:b w:val="0"/>
+                <w:bCs w:val="0"/>
+                <w:sz w:val="18"/>
+                <w:szCs w:val="22"/>
+              </w:rPr>
+              <w:br/>
+              <w:t>(for stroke=1)</w:t>
+            </w:r>
+          </w:p>
+        </w:tc>
+      </w:tr>
+      <w:tr>
+        <w:trPr>
+          <w:cnfStyle w:val="000000100000" w:firstRow="0" w:lastRow="0" w:firstColumn="0" w:lastColumn="0" w:oddVBand="0" w:evenVBand="0" w:oddHBand="1" w:evenHBand="0" w:firstRowFirstColumn="0" w:firstRowLastColumn="0" w:lastRowFirstColumn="0" w:lastRowLastColumn="0"/>
+        </w:trPr>
+        <w:tc>
+          <w:tcPr>
+            <w:cnfStyle w:val="001000000000" w:firstRow="0" w:lastRow="0" w:firstColumn="1" w:lastColumn="0" w:oddVBand="0" w:evenVBand="0" w:oddHBand="0" w:evenHBand="0" w:firstRowFirstColumn="0" w:firstRowLastColumn="0" w:lastRowFirstColumn="0" w:lastRowLastColumn="0"/>
+            <w:tcW w:w="1931" w:type="dxa"/>
+          </w:tcPr>
+          <w:p>
+            <w:pPr>
+              <w:rPr>
+                <w:sz w:val="18"/>
+                <w:szCs w:val="22"/>
+              </w:rPr>
+            </w:pPr>
+            <w:r>
+              <w:rPr>
+                <w:sz w:val="18"/>
+                <w:szCs w:val="22"/>
+              </w:rPr>
+              <w:t>Logistic Regression</w:t>
+            </w:r>
+          </w:p>
+        </w:tc>
+        <w:tc>
+          <w:tcPr>
+            <w:tcW w:w="2202" w:type="dxa"/>
+          </w:tcPr>
+          <w:p>
+            <w:pPr>
+              <w:cnfStyle w:val="000000100000" w:firstRow="0" w:lastRow="0" w:firstColumn="0" w:lastColumn="0" w:oddVBand="0" w:evenVBand="0" w:oddHBand="1" w:evenHBand="0" w:firstRowFirstColumn="0" w:firstRowLastColumn="0" w:lastRowFirstColumn="0" w:lastRowLastColumn="0"/>
+              <w:rPr>
+                <w:sz w:val="18"/>
+                <w:szCs w:val="22"/>
+              </w:rPr>
+            </w:pPr>
+            <w:r>
+              <w:rPr>
+                <w:sz w:val="18"/>
+                <w:szCs w:val="22"/>
+              </w:rPr>
+              <w:t xml:space="preserve">C=0.001, </w:t>
+            </w:r>
+            <w:proofErr w:type="spellStart"/>
+            <w:r>
+              <w:rPr>
+                <w:sz w:val="18"/>
+                <w:szCs w:val="22"/>
+              </w:rPr>
+              <w:t>class_weight</w:t>
+            </w:r>
+            <w:proofErr w:type="spellEnd"/>
+            <w:r>
+              <w:rPr>
+                <w:sz w:val="18"/>
+                <w:szCs w:val="22"/>
+              </w:rPr>
+              <w:t>='balanced', l1_ratio=0.5</w:t>
+            </w:r>
+            <w:r>
+              <w:rPr>
+                <w:sz w:val="18"/>
+                <w:szCs w:val="22"/>
+              </w:rPr>
+              <w:t>,</w:t>
+            </w:r>
+            <w:r>
+              <w:rPr>
+                <w:sz w:val="18"/>
+                <w:szCs w:val="22"/>
+              </w:rPr>
+              <w:br/>
+            </w:r>
+            <w:r>
+              <w:rPr>
+                <w:sz w:val="18"/>
+                <w:szCs w:val="22"/>
+              </w:rPr>
+              <w:t>penalty='</w:t>
+            </w:r>
+            <w:proofErr w:type="spellStart"/>
+            <w:r>
+              <w:rPr>
+                <w:sz w:val="18"/>
+                <w:szCs w:val="22"/>
+              </w:rPr>
+              <w:t>elasticnet</w:t>
+            </w:r>
+            <w:proofErr w:type="spellEnd"/>
+            <w:r>
+              <w:rPr>
+                <w:sz w:val="18"/>
+                <w:szCs w:val="22"/>
+              </w:rPr>
+              <w:t>', solver='saga'</w:t>
+            </w:r>
+          </w:p>
+        </w:tc>
+        <w:tc>
+          <w:tcPr>
+            <w:tcW w:w="1918" w:type="dxa"/>
+          </w:tcPr>
+          <w:p>
+            <w:pPr>
+              <w:cnfStyle w:val="000000100000" w:firstRow="0" w:lastRow="0" w:firstColumn="0" w:lastColumn="0" w:oddVBand="0" w:evenVBand="0" w:oddHBand="1" w:evenHBand="0" w:firstRowFirstColumn="0" w:firstRowLastColumn="0" w:lastRowFirstColumn="0" w:lastRowLastColumn="0"/>
+              <w:rPr>
+                <w:sz w:val="18"/>
+                <w:szCs w:val="22"/>
+              </w:rPr>
+            </w:pPr>
+            <w:r>
+              <w:rPr>
+                <w:sz w:val="18"/>
+                <w:szCs w:val="22"/>
+              </w:rPr>
+              <w:t>0.9</w:t>
+            </w:r>
+          </w:p>
+        </w:tc>
+        <w:tc>
+          <w:tcPr>
+            <w:tcW w:w="1921" w:type="dxa"/>
+          </w:tcPr>
+          <w:p>
+            <w:pPr>
+              <w:cnfStyle w:val="000000100000" w:firstRow="0" w:lastRow="0" w:firstColumn="0" w:lastColumn="0" w:oddVBand="0" w:evenVBand="0" w:oddHBand="1" w:evenHBand="0" w:firstRowFirstColumn="0" w:firstRowLastColumn="0" w:lastRowFirstColumn="0" w:lastRowLastColumn="0"/>
+              <w:rPr>
+                <w:sz w:val="18"/>
+                <w:szCs w:val="22"/>
+              </w:rPr>
+            </w:pPr>
+            <w:r>
+              <w:rPr>
+                <w:sz w:val="18"/>
+                <w:szCs w:val="22"/>
+              </w:rPr>
+              <w:t>0.13</w:t>
+            </w:r>
+          </w:p>
+        </w:tc>
+        <w:tc>
+          <w:tcPr>
+            <w:tcW w:w="1918" w:type="dxa"/>
+          </w:tcPr>
+          <w:p>
+            <w:pPr>
+              <w:cnfStyle w:val="000000100000" w:firstRow="0" w:lastRow="0" w:firstColumn="0" w:lastColumn="0" w:oddVBand="0" w:evenVBand="0" w:oddHBand="1" w:evenHBand="0" w:firstRowFirstColumn="0" w:firstRowLastColumn="0" w:lastRowFirstColumn="0" w:lastRowLastColumn="0"/>
+              <w:rPr>
+                <w:sz w:val="18"/>
+                <w:szCs w:val="22"/>
+              </w:rPr>
+            </w:pPr>
+            <w:r>
+              <w:rPr>
+                <w:sz w:val="18"/>
+                <w:szCs w:val="22"/>
+              </w:rPr>
+              <w:t>0.22</w:t>
+            </w:r>
+          </w:p>
+        </w:tc>
+      </w:tr>
+      <w:tr>
+        <w:tc>
+          <w:tcPr>
+            <w:cnfStyle w:val="001000000000" w:firstRow="0" w:lastRow="0" w:firstColumn="1" w:lastColumn="0" w:oddVBand="0" w:evenVBand="0" w:oddHBand="0" w:evenHBand="0" w:firstRowFirstColumn="0" w:firstRowLastColumn="0" w:lastRowFirstColumn="0" w:lastRowLastColumn="0"/>
+            <w:tcW w:w="1931" w:type="dxa"/>
+          </w:tcPr>
+          <w:p>
+            <w:pPr>
+              <w:rPr>
+                <w:sz w:val="18"/>
+                <w:szCs w:val="22"/>
+              </w:rPr>
+            </w:pPr>
+            <w:r>
+              <w:rPr>
+                <w:sz w:val="18"/>
+                <w:szCs w:val="22"/>
+              </w:rPr>
+              <w:t>Support Vector Machine</w:t>
+            </w:r>
+          </w:p>
+        </w:tc>
+        <w:tc>
+          <w:tcPr>
+            <w:tcW w:w="2202" w:type="dxa"/>
+          </w:tcPr>
+          <w:p>
+            <w:pPr>
+              <w:cnfStyle w:val="000000000000" w:firstRow="0" w:lastRow="0" w:firstColumn="0" w:lastColumn="0" w:oddVBand="0" w:evenVBand="0" w:oddHBand="0" w:evenHBand="0" w:firstRowFirstColumn="0" w:firstRowLastColumn="0" w:lastRowFirstColumn="0" w:lastRowLastColumn="0"/>
+              <w:rPr>
+                <w:sz w:val="18"/>
+                <w:szCs w:val="22"/>
+              </w:rPr>
+            </w:pPr>
+            <w:r>
+              <w:rPr>
+                <w:sz w:val="18"/>
+                <w:szCs w:val="22"/>
+              </w:rPr>
+              <w:t xml:space="preserve">C=0.1, </w:t>
+            </w:r>
+            <w:proofErr w:type="spellStart"/>
+            <w:r>
+              <w:rPr>
+                <w:sz w:val="18"/>
+                <w:szCs w:val="22"/>
+              </w:rPr>
+              <w:t>class_weight</w:t>
+            </w:r>
+            <w:proofErr w:type="spellEnd"/>
+            <w:r>
+              <w:rPr>
+                <w:sz w:val="18"/>
+                <w:szCs w:val="22"/>
+              </w:rPr>
+              <w:t>='balanced'</w:t>
+            </w:r>
+            <w:r>
+              <w:rPr>
+                <w:sz w:val="18"/>
+                <w:szCs w:val="22"/>
+              </w:rPr>
+              <w:t>,</w:t>
+            </w:r>
+            <w:r>
+              <w:rPr>
+                <w:sz w:val="18"/>
+                <w:szCs w:val="22"/>
+              </w:rPr>
+              <w:t xml:space="preserve"> gamma='auto', kernel='sigmoid'</w:t>
+            </w:r>
+          </w:p>
+        </w:tc>
+        <w:tc>
+          <w:tcPr>
+            <w:tcW w:w="1918" w:type="dxa"/>
+          </w:tcPr>
+          <w:p>
+            <w:pPr>
+              <w:cnfStyle w:val="000000000000" w:firstRow="0" w:lastRow="0" w:firstColumn="0" w:lastColumn="0" w:oddVBand="0" w:evenVBand="0" w:oddHBand="0" w:evenHBand="0" w:firstRowFirstColumn="0" w:firstRowLastColumn="0" w:lastRowFirstColumn="0" w:lastRowLastColumn="0"/>
+              <w:rPr>
+                <w:sz w:val="18"/>
+                <w:szCs w:val="22"/>
+              </w:rPr>
+            </w:pPr>
+            <w:r>
+              <w:rPr>
+                <w:sz w:val="18"/>
+                <w:szCs w:val="22"/>
+              </w:rPr>
+              <w:t>0.88</w:t>
+            </w:r>
+          </w:p>
+        </w:tc>
+        <w:tc>
+          <w:tcPr>
+            <w:tcW w:w="1921" w:type="dxa"/>
+          </w:tcPr>
+          <w:p>
+            <w:pPr>
+              <w:cnfStyle w:val="000000000000" w:firstRow="0" w:lastRow="0" w:firstColumn="0" w:lastColumn="0" w:oddVBand="0" w:evenVBand="0" w:oddHBand="0" w:evenHBand="0" w:firstRowFirstColumn="0" w:firstRowLastColumn="0" w:lastRowFirstColumn="0" w:lastRowLastColumn="0"/>
+              <w:rPr>
+                <w:sz w:val="18"/>
+                <w:szCs w:val="22"/>
+              </w:rPr>
+            </w:pPr>
+            <w:r>
+              <w:rPr>
+                <w:sz w:val="18"/>
+                <w:szCs w:val="22"/>
+              </w:rPr>
+              <w:t>0.13</w:t>
+            </w:r>
+          </w:p>
+        </w:tc>
+        <w:tc>
+          <w:tcPr>
+            <w:tcW w:w="1918" w:type="dxa"/>
+          </w:tcPr>
+          <w:p>
+            <w:pPr>
+              <w:cnfStyle w:val="000000000000" w:firstRow="0" w:lastRow="0" w:firstColumn="0" w:lastColumn="0" w:oddVBand="0" w:evenVBand="0" w:oddHBand="0" w:evenHBand="0" w:firstRowFirstColumn="0" w:firstRowLastColumn="0" w:lastRowFirstColumn="0" w:lastRowLastColumn="0"/>
+              <w:rPr>
+                <w:sz w:val="18"/>
+                <w:szCs w:val="22"/>
+              </w:rPr>
+            </w:pPr>
+            <w:r>
+              <w:rPr>
+                <w:sz w:val="18"/>
+                <w:szCs w:val="22"/>
+              </w:rPr>
+              <w:t>0.23</w:t>
+            </w:r>
+          </w:p>
+        </w:tc>
+      </w:tr>
+      <w:tr>
+        <w:trPr>
+          <w:cnfStyle w:val="000000100000" w:firstRow="0" w:lastRow="0" w:firstColumn="0" w:lastColumn="0" w:oddVBand="0" w:evenVBand="0" w:oddHBand="1" w:evenHBand="0" w:firstRowFirstColumn="0" w:firstRowLastColumn="0" w:lastRowFirstColumn="0" w:lastRowLastColumn="0"/>
+        </w:trPr>
+        <w:tc>
+          <w:tcPr>
+            <w:cnfStyle w:val="001000000000" w:firstRow="0" w:lastRow="0" w:firstColumn="1" w:lastColumn="0" w:oddVBand="0" w:evenVBand="0" w:oddHBand="0" w:evenHBand="0" w:firstRowFirstColumn="0" w:firstRowLastColumn="0" w:lastRowFirstColumn="0" w:lastRowLastColumn="0"/>
+            <w:tcW w:w="1931" w:type="dxa"/>
+          </w:tcPr>
+          <w:p>
+            <w:pPr>
+              <w:rPr>
+                <w:sz w:val="18"/>
+                <w:szCs w:val="22"/>
+              </w:rPr>
+            </w:pPr>
+            <w:r>
+              <w:rPr>
+                <w:sz w:val="18"/>
+                <w:szCs w:val="22"/>
+              </w:rPr>
+              <w:t>Decision Tree</w:t>
+            </w:r>
+          </w:p>
+        </w:tc>
+        <w:tc>
+          <w:tcPr>
+            <w:tcW w:w="2202" w:type="dxa"/>
+          </w:tcPr>
+          <w:p>
+            <w:pPr>
+              <w:cnfStyle w:val="000000100000" w:firstRow="0" w:lastRow="0" w:firstColumn="0" w:lastColumn="0" w:oddVBand="0" w:evenVBand="0" w:oddHBand="1" w:evenHBand="0" w:firstRowFirstColumn="0" w:firstRowLastColumn="0" w:lastRowFirstColumn="0" w:lastRowLastColumn="0"/>
+              <w:rPr>
+                <w:sz w:val="18"/>
+                <w:szCs w:val="22"/>
+              </w:rPr>
+            </w:pPr>
+            <w:proofErr w:type="spellStart"/>
+            <w:r>
+              <w:rPr>
+                <w:sz w:val="18"/>
+                <w:szCs w:val="22"/>
+              </w:rPr>
+              <w:t>c</w:t>
+            </w:r>
+            <w:r>
+              <w:rPr>
+                <w:sz w:val="18"/>
+                <w:szCs w:val="22"/>
+              </w:rPr>
+              <w:t>lass_weight</w:t>
+            </w:r>
+            <w:proofErr w:type="spellEnd"/>
+            <w:r>
+              <w:rPr>
+                <w:sz w:val="18"/>
+                <w:szCs w:val="22"/>
+              </w:rPr>
+              <w:t xml:space="preserve">='balanced', </w:t>
+            </w:r>
+            <w:proofErr w:type="spellStart"/>
+            <w:r>
+              <w:rPr>
+                <w:sz w:val="18"/>
+                <w:szCs w:val="22"/>
+              </w:rPr>
+              <w:t>min_samples_leaf</w:t>
+            </w:r>
+            <w:proofErr w:type="spellEnd"/>
+            <w:r>
+              <w:rPr>
+                <w:sz w:val="18"/>
+                <w:szCs w:val="22"/>
+              </w:rPr>
+              <w:t>=33</w:t>
+            </w:r>
+          </w:p>
+        </w:tc>
+        <w:tc>
+          <w:tcPr>
+            <w:tcW w:w="1918" w:type="dxa"/>
+          </w:tcPr>
+          <w:p>
+            <w:pPr>
+              <w:cnfStyle w:val="000000100000" w:firstRow="0" w:lastRow="0" w:firstColumn="0" w:lastColumn="0" w:oddVBand="0" w:evenVBand="0" w:oddHBand="1" w:evenHBand="0" w:firstRowFirstColumn="0" w:firstRowLastColumn="0" w:lastRowFirstColumn="0" w:lastRowLastColumn="0"/>
+              <w:rPr>
+                <w:sz w:val="18"/>
+                <w:szCs w:val="22"/>
+              </w:rPr>
+            </w:pPr>
+            <w:r>
+              <w:rPr>
+                <w:sz w:val="18"/>
+                <w:szCs w:val="22"/>
+              </w:rPr>
+              <w:t>0.76</w:t>
+            </w:r>
+          </w:p>
+        </w:tc>
+        <w:tc>
+          <w:tcPr>
+            <w:tcW w:w="1921" w:type="dxa"/>
+          </w:tcPr>
+          <w:p>
+            <w:pPr>
+              <w:cnfStyle w:val="000000100000" w:firstRow="0" w:lastRow="0" w:firstColumn="0" w:lastColumn="0" w:oddVBand="0" w:evenVBand="0" w:oddHBand="1" w:evenHBand="0" w:firstRowFirstColumn="0" w:firstRowLastColumn="0" w:lastRowFirstColumn="0" w:lastRowLastColumn="0"/>
+              <w:rPr>
+                <w:sz w:val="18"/>
+                <w:szCs w:val="22"/>
+              </w:rPr>
+            </w:pPr>
+            <w:r>
+              <w:rPr>
+                <w:sz w:val="18"/>
+                <w:szCs w:val="22"/>
+              </w:rPr>
+              <w:t>0.13</w:t>
+            </w:r>
+          </w:p>
+        </w:tc>
+        <w:tc>
+          <w:tcPr>
+            <w:tcW w:w="1918" w:type="dxa"/>
+          </w:tcPr>
+          <w:p>
+            <w:pPr>
+              <w:cnfStyle w:val="000000100000" w:firstRow="0" w:lastRow="0" w:firstColumn="0" w:lastColumn="0" w:oddVBand="0" w:evenVBand="0" w:oddHBand="1" w:evenHBand="0" w:firstRowFirstColumn="0" w:firstRowLastColumn="0" w:lastRowFirstColumn="0" w:lastRowLastColumn="0"/>
+              <w:rPr>
+                <w:sz w:val="18"/>
+                <w:szCs w:val="22"/>
+              </w:rPr>
+            </w:pPr>
+            <w:r>
+              <w:rPr>
+                <w:sz w:val="18"/>
+                <w:szCs w:val="22"/>
+              </w:rPr>
+              <w:t>0.22</w:t>
+            </w:r>
+          </w:p>
+        </w:tc>
+      </w:tr>
+      <w:tr>
+        <w:tc>
+          <w:tcPr>
+            <w:cnfStyle w:val="001000000000" w:firstRow="0" w:lastRow="0" w:firstColumn="1" w:lastColumn="0" w:oddVBand="0" w:evenVBand="0" w:oddHBand="0" w:evenHBand="0" w:firstRowFirstColumn="0" w:firstRowLastColumn="0" w:lastRowFirstColumn="0" w:lastRowLastColumn="0"/>
+            <w:tcW w:w="1931" w:type="dxa"/>
+          </w:tcPr>
+          <w:p>
+            <w:pPr>
+              <w:rPr>
+                <w:sz w:val="18"/>
+                <w:szCs w:val="22"/>
+              </w:rPr>
+            </w:pPr>
+            <w:r>
+              <w:rPr>
+                <w:sz w:val="18"/>
+                <w:szCs w:val="22"/>
+              </w:rPr>
+              <w:t>Random Forest</w:t>
+            </w:r>
+          </w:p>
+        </w:tc>
+        <w:tc>
+          <w:tcPr>
+            <w:tcW w:w="2202" w:type="dxa"/>
+          </w:tcPr>
+          <w:p>
+            <w:pPr>
+              <w:cnfStyle w:val="000000000000" w:firstRow="0" w:lastRow="0" w:firstColumn="0" w:lastColumn="0" w:oddVBand="0" w:evenVBand="0" w:oddHBand="0" w:evenHBand="0" w:firstRowFirstColumn="0" w:firstRowLastColumn="0" w:lastRowFirstColumn="0" w:lastRowLastColumn="0"/>
+              <w:rPr>
+                <w:sz w:val="18"/>
+                <w:szCs w:val="22"/>
+              </w:rPr>
+            </w:pPr>
+            <w:proofErr w:type="spellStart"/>
+            <w:r>
+              <w:rPr>
+                <w:sz w:val="18"/>
+                <w:szCs w:val="22"/>
+              </w:rPr>
+              <w:t>class_weight</w:t>
+            </w:r>
+            <w:proofErr w:type="spellEnd"/>
+            <w:r>
+              <w:rPr>
+                <w:sz w:val="18"/>
+                <w:szCs w:val="22"/>
+              </w:rPr>
+              <w:t xml:space="preserve">='balanced', </w:t>
+            </w:r>
+            <w:proofErr w:type="spellStart"/>
+            <w:r>
+              <w:rPr>
+                <w:sz w:val="18"/>
+                <w:szCs w:val="22"/>
+              </w:rPr>
+              <w:t>max_depth</w:t>
+            </w:r>
+            <w:proofErr w:type="spellEnd"/>
+            <w:r>
+              <w:rPr>
+                <w:sz w:val="18"/>
+                <w:szCs w:val="22"/>
+              </w:rPr>
+              <w:t>=2,</w:t>
+            </w:r>
+            <w:r>
+              <w:rPr>
+                <w:sz w:val="18"/>
+                <w:szCs w:val="22"/>
+              </w:rPr>
+              <w:br/>
+            </w:r>
+            <w:proofErr w:type="spellStart"/>
+            <w:r>
+              <w:rPr>
+                <w:sz w:val="18"/>
+                <w:szCs w:val="22"/>
+              </w:rPr>
+              <w:t>min_samples_leaf</w:t>
+            </w:r>
+            <w:proofErr w:type="spellEnd"/>
+            <w:r>
+              <w:rPr>
+                <w:sz w:val="18"/>
+                <w:szCs w:val="22"/>
+              </w:rPr>
+              <w:t xml:space="preserve">=27, </w:t>
+            </w:r>
+            <w:proofErr w:type="spellStart"/>
+            <w:r>
+              <w:rPr>
+                <w:sz w:val="18"/>
+                <w:szCs w:val="22"/>
+              </w:rPr>
+              <w:t>min_samples_split</w:t>
+            </w:r>
+            <w:proofErr w:type="spellEnd"/>
+            <w:r>
+              <w:rPr>
+                <w:sz w:val="18"/>
+                <w:szCs w:val="22"/>
+              </w:rPr>
+              <w:t>=3</w:t>
+            </w:r>
+            <w:r>
+              <w:rPr>
+                <w:sz w:val="18"/>
+                <w:szCs w:val="22"/>
+              </w:rPr>
+              <w:t>,</w:t>
+            </w:r>
+            <w:r>
+              <w:rPr>
+                <w:sz w:val="18"/>
+                <w:szCs w:val="22"/>
+              </w:rPr>
+              <w:br/>
+            </w:r>
+            <w:proofErr w:type="spellStart"/>
+            <w:r>
+              <w:rPr>
+                <w:sz w:val="18"/>
+                <w:szCs w:val="22"/>
+              </w:rPr>
+              <w:t>n_estimators</w:t>
+            </w:r>
+            <w:proofErr w:type="spellEnd"/>
+            <w:r>
+              <w:rPr>
+                <w:sz w:val="18"/>
+                <w:szCs w:val="22"/>
+              </w:rPr>
+              <w:t>=200</w:t>
+            </w:r>
+          </w:p>
+        </w:tc>
+        <w:tc>
+          <w:tcPr>
+            <w:tcW w:w="1918" w:type="dxa"/>
+          </w:tcPr>
+          <w:p>
+            <w:pPr>
+              <w:cnfStyle w:val="000000000000" w:firstRow="0" w:lastRow="0" w:firstColumn="0" w:lastColumn="0" w:oddVBand="0" w:evenVBand="0" w:oddHBand="0" w:evenHBand="0" w:firstRowFirstColumn="0" w:firstRowLastColumn="0" w:lastRowFirstColumn="0" w:lastRowLastColumn="0"/>
+              <w:rPr>
+                <w:sz w:val="18"/>
+                <w:szCs w:val="22"/>
+              </w:rPr>
+            </w:pPr>
+            <w:r>
+              <w:rPr>
+                <w:sz w:val="18"/>
+                <w:szCs w:val="22"/>
+              </w:rPr>
+              <w:t>0.88</w:t>
+            </w:r>
+          </w:p>
+        </w:tc>
+        <w:tc>
+          <w:tcPr>
+            <w:tcW w:w="1921" w:type="dxa"/>
+          </w:tcPr>
+          <w:p>
+            <w:pPr>
+              <w:cnfStyle w:val="000000000000" w:firstRow="0" w:lastRow="0" w:firstColumn="0" w:lastColumn="0" w:oddVBand="0" w:evenVBand="0" w:oddHBand="0" w:evenHBand="0" w:firstRowFirstColumn="0" w:firstRowLastColumn="0" w:lastRowFirstColumn="0" w:lastRowLastColumn="0"/>
+              <w:rPr>
+                <w:sz w:val="18"/>
+                <w:szCs w:val="22"/>
+              </w:rPr>
+            </w:pPr>
+            <w:r>
+              <w:rPr>
+                <w:sz w:val="18"/>
+                <w:szCs w:val="22"/>
+              </w:rPr>
+              <w:t>0.12</w:t>
+            </w:r>
+          </w:p>
+        </w:tc>
+        <w:tc>
+          <w:tcPr>
+            <w:tcW w:w="1918" w:type="dxa"/>
+          </w:tcPr>
+          <w:p>
+            <w:pPr>
+              <w:cnfStyle w:val="000000000000" w:firstRow="0" w:lastRow="0" w:firstColumn="0" w:lastColumn="0" w:oddVBand="0" w:evenVBand="0" w:oddHBand="0" w:evenHBand="0" w:firstRowFirstColumn="0" w:firstRowLastColumn="0" w:lastRowFirstColumn="0" w:lastRowLastColumn="0"/>
+              <w:rPr>
+                <w:sz w:val="18"/>
+                <w:szCs w:val="22"/>
+              </w:rPr>
+            </w:pPr>
+            <w:r>
+              <w:rPr>
+                <w:sz w:val="18"/>
+                <w:szCs w:val="22"/>
+              </w:rPr>
+              <w:t>0.22</w:t>
+            </w:r>
+          </w:p>
+        </w:tc>
+      </w:tr>
+      <w:tr>
+        <w:trPr>
+          <w:cnfStyle w:val="000000100000" w:firstRow="0" w:lastRow="0" w:firstColumn="0" w:lastColumn="0" w:oddVBand="0" w:evenVBand="0" w:oddHBand="1" w:evenHBand="0" w:firstRowFirstColumn="0" w:firstRowLastColumn="0" w:lastRowFirstColumn="0" w:lastRowLastColumn="0"/>
+        </w:trPr>
+        <w:tc>
+          <w:tcPr>
+            <w:cnfStyle w:val="001000000000" w:firstRow="0" w:lastRow="0" w:firstColumn="1" w:lastColumn="0" w:oddVBand="0" w:evenVBand="0" w:oddHBand="0" w:evenHBand="0" w:firstRowFirstColumn="0" w:firstRowLastColumn="0" w:lastRowFirstColumn="0" w:lastRowLastColumn="0"/>
+            <w:tcW w:w="1931" w:type="dxa"/>
+          </w:tcPr>
+          <w:p>
+            <w:pPr>
+              <w:rPr>
+                <w:sz w:val="18"/>
+                <w:szCs w:val="22"/>
+              </w:rPr>
+            </w:pPr>
+            <w:r>
+              <w:rPr>
+                <w:sz w:val="18"/>
+                <w:szCs w:val="22"/>
+              </w:rPr>
+              <w:t>Gradient Boosting</w:t>
+            </w:r>
+          </w:p>
+        </w:tc>
+        <w:tc>
+          <w:tcPr>
+            <w:tcW w:w="2202" w:type="dxa"/>
+          </w:tcPr>
+          <w:p>
+            <w:pPr>
+              <w:cnfStyle w:val="000000100000" w:firstRow="0" w:lastRow="0" w:firstColumn="0" w:lastColumn="0" w:oddVBand="0" w:evenVBand="0" w:oddHBand="1" w:evenHBand="0" w:firstRowFirstColumn="0" w:firstRowLastColumn="0" w:lastRowFirstColumn="0" w:lastRowLastColumn="0"/>
+              <w:rPr>
+                <w:sz w:val="18"/>
+                <w:szCs w:val="22"/>
+              </w:rPr>
+            </w:pPr>
+            <w:proofErr w:type="spellStart"/>
+            <w:r>
+              <w:rPr>
+                <w:sz w:val="18"/>
+                <w:szCs w:val="22"/>
+              </w:rPr>
+              <w:t>max_leaf_nodes</w:t>
+            </w:r>
+            <w:proofErr w:type="spellEnd"/>
+            <w:r>
+              <w:rPr>
+                <w:sz w:val="18"/>
+                <w:szCs w:val="22"/>
+              </w:rPr>
+              <w:t xml:space="preserve">=40, </w:t>
+            </w:r>
+            <w:proofErr w:type="spellStart"/>
+            <w:r>
+              <w:rPr>
+                <w:sz w:val="18"/>
+                <w:szCs w:val="22"/>
+              </w:rPr>
+              <w:t>min_samples_leaf</w:t>
+            </w:r>
+            <w:proofErr w:type="spellEnd"/>
+            <w:r>
+              <w:rPr>
+                <w:sz w:val="18"/>
+                <w:szCs w:val="22"/>
+              </w:rPr>
+              <w:t>=15</w:t>
+            </w:r>
+          </w:p>
+        </w:tc>
+        <w:tc>
+          <w:tcPr>
+            <w:tcW w:w="1918" w:type="dxa"/>
+          </w:tcPr>
+          <w:p>
+            <w:pPr>
+              <w:cnfStyle w:val="000000100000" w:firstRow="0" w:lastRow="0" w:firstColumn="0" w:lastColumn="0" w:oddVBand="0" w:evenVBand="0" w:oddHBand="1" w:evenHBand="0" w:firstRowFirstColumn="0" w:firstRowLastColumn="0" w:lastRowFirstColumn="0" w:lastRowLastColumn="0"/>
+              <w:rPr>
+                <w:sz w:val="18"/>
+                <w:szCs w:val="22"/>
+              </w:rPr>
+            </w:pPr>
+            <w:r>
+              <w:rPr>
+                <w:sz w:val="18"/>
+                <w:szCs w:val="22"/>
+              </w:rPr>
+              <w:t>0.02</w:t>
+            </w:r>
+          </w:p>
+        </w:tc>
+        <w:tc>
+          <w:tcPr>
+            <w:tcW w:w="1921" w:type="dxa"/>
+          </w:tcPr>
+          <w:p>
+            <w:pPr>
+              <w:cnfStyle w:val="000000100000" w:firstRow="0" w:lastRow="0" w:firstColumn="0" w:lastColumn="0" w:oddVBand="0" w:evenVBand="0" w:oddHBand="1" w:evenHBand="0" w:firstRowFirstColumn="0" w:firstRowLastColumn="0" w:lastRowFirstColumn="0" w:lastRowLastColumn="0"/>
+              <w:rPr>
+                <w:sz w:val="18"/>
+                <w:szCs w:val="22"/>
+              </w:rPr>
+            </w:pPr>
+            <w:r>
+              <w:rPr>
+                <w:sz w:val="18"/>
+                <w:szCs w:val="22"/>
+              </w:rPr>
+              <w:t>0.33</w:t>
+            </w:r>
+          </w:p>
+        </w:tc>
+        <w:tc>
+          <w:tcPr>
+            <w:tcW w:w="1918" w:type="dxa"/>
+          </w:tcPr>
+          <w:p>
+            <w:pPr>
+              <w:cnfStyle w:val="000000100000" w:firstRow="0" w:lastRow="0" w:firstColumn="0" w:lastColumn="0" w:oddVBand="0" w:evenVBand="0" w:oddHBand="1" w:evenHBand="0" w:firstRowFirstColumn="0" w:firstRowLastColumn="0" w:lastRowFirstColumn="0" w:lastRowLastColumn="0"/>
+              <w:rPr>
+                <w:sz w:val="18"/>
+                <w:szCs w:val="22"/>
+              </w:rPr>
+            </w:pPr>
+            <w:r>
+              <w:rPr>
+                <w:sz w:val="18"/>
+                <w:szCs w:val="22"/>
+              </w:rPr>
+              <w:t>0.04</w:t>
+            </w:r>
+          </w:p>
+        </w:tc>
+      </w:tr>
+      <w:tr>
+        <w:tc>
+          <w:tcPr>
+            <w:cnfStyle w:val="001000000000" w:firstRow="0" w:lastRow="0" w:firstColumn="1" w:lastColumn="0" w:oddVBand="0" w:evenVBand="0" w:oddHBand="0" w:evenHBand="0" w:firstRowFirstColumn="0" w:firstRowLastColumn="0" w:lastRowFirstColumn="0" w:lastRowLastColumn="0"/>
+            <w:tcW w:w="1931" w:type="dxa"/>
+          </w:tcPr>
+          <w:p>
+            <w:pPr>
+              <w:rPr>
+                <w:sz w:val="18"/>
+                <w:szCs w:val="22"/>
+              </w:rPr>
+            </w:pPr>
+            <w:r>
+              <w:rPr>
+                <w:sz w:val="18"/>
+                <w:szCs w:val="22"/>
+              </w:rPr>
+              <w:t>Histogram-based</w:t>
+            </w:r>
+            <w:r>
+              <w:rPr>
+                <w:sz w:val="18"/>
+                <w:szCs w:val="22"/>
+              </w:rPr>
+              <w:t xml:space="preserve"> Gradient Boosting</w:t>
+            </w:r>
+          </w:p>
+        </w:tc>
+        <w:tc>
+          <w:tcPr>
+            <w:tcW w:w="2202" w:type="dxa"/>
+          </w:tcPr>
+          <w:p>
+            <w:pPr>
+              <w:cnfStyle w:val="000000000000" w:firstRow="0" w:lastRow="0" w:firstColumn="0" w:lastColumn="0" w:oddVBand="0" w:evenVBand="0" w:oddHBand="0" w:evenHBand="0" w:firstRowFirstColumn="0" w:firstRowLastColumn="0" w:lastRowFirstColumn="0" w:lastRowLastColumn="0"/>
+              <w:rPr>
+                <w:sz w:val="18"/>
+                <w:szCs w:val="22"/>
+              </w:rPr>
+            </w:pPr>
+            <w:proofErr w:type="spellStart"/>
+            <w:r>
+              <w:rPr>
+                <w:sz w:val="18"/>
+                <w:szCs w:val="22"/>
+              </w:rPr>
+              <w:t>class_weight</w:t>
+            </w:r>
+            <w:proofErr w:type="spellEnd"/>
+            <w:r>
+              <w:rPr>
+                <w:sz w:val="18"/>
+                <w:szCs w:val="22"/>
+              </w:rPr>
+              <w:t>='balanced', l2_regularization=100,</w:t>
+            </w:r>
+            <w:r>
+              <w:rPr>
+                <w:sz w:val="18"/>
+                <w:szCs w:val="22"/>
+              </w:rPr>
+              <w:br/>
+            </w:r>
+            <w:proofErr w:type="spellStart"/>
+            <w:r>
+              <w:rPr>
+                <w:sz w:val="18"/>
+                <w:szCs w:val="22"/>
+              </w:rPr>
+              <w:t>max_leaf_nodes</w:t>
+            </w:r>
+            <w:proofErr w:type="spellEnd"/>
+            <w:r>
+              <w:rPr>
+                <w:sz w:val="18"/>
+                <w:szCs w:val="22"/>
+              </w:rPr>
+              <w:t>=50</w:t>
+            </w:r>
+          </w:p>
+        </w:tc>
+        <w:tc>
+          <w:tcPr>
+            <w:tcW w:w="1918" w:type="dxa"/>
+          </w:tcPr>
+          <w:p>
+            <w:pPr>
+              <w:cnfStyle w:val="000000000000" w:firstRow="0" w:lastRow="0" w:firstColumn="0" w:lastColumn="0" w:oddVBand="0" w:evenVBand="0" w:oddHBand="0" w:evenHBand="0" w:firstRowFirstColumn="0" w:firstRowLastColumn="0" w:lastRowFirstColumn="0" w:lastRowLastColumn="0"/>
+              <w:rPr>
+                <w:sz w:val="18"/>
+                <w:szCs w:val="22"/>
+              </w:rPr>
+            </w:pPr>
+            <w:r>
+              <w:rPr>
+                <w:sz w:val="18"/>
+                <w:szCs w:val="22"/>
+              </w:rPr>
+              <w:t>0.76</w:t>
+            </w:r>
+          </w:p>
+        </w:tc>
+        <w:tc>
+          <w:tcPr>
+            <w:tcW w:w="1921" w:type="dxa"/>
+          </w:tcPr>
+          <w:p>
+            <w:pPr>
+              <w:cnfStyle w:val="000000000000" w:firstRow="0" w:lastRow="0" w:firstColumn="0" w:lastColumn="0" w:oddVBand="0" w:evenVBand="0" w:oddHBand="0" w:evenHBand="0" w:firstRowFirstColumn="0" w:firstRowLastColumn="0" w:lastRowFirstColumn="0" w:lastRowLastColumn="0"/>
+              <w:rPr>
+                <w:sz w:val="18"/>
+                <w:szCs w:val="22"/>
+              </w:rPr>
+            </w:pPr>
+            <w:r>
+              <w:rPr>
+                <w:sz w:val="18"/>
+                <w:szCs w:val="22"/>
+              </w:rPr>
+              <w:t>0.17</w:t>
+            </w:r>
+          </w:p>
+        </w:tc>
+        <w:tc>
+          <w:tcPr>
+            <w:tcW w:w="1918" w:type="dxa"/>
+          </w:tcPr>
+          <w:p>
+            <w:pPr>
+              <w:cnfStyle w:val="000000000000" w:firstRow="0" w:lastRow="0" w:firstColumn="0" w:lastColumn="0" w:oddVBand="0" w:evenVBand="0" w:oddHBand="0" w:evenHBand="0" w:firstRowFirstColumn="0" w:firstRowLastColumn="0" w:lastRowFirstColumn="0" w:lastRowLastColumn="0"/>
+              <w:rPr>
+                <w:sz w:val="18"/>
+                <w:szCs w:val="22"/>
+              </w:rPr>
+            </w:pPr>
+            <w:r>
+              <w:rPr>
+                <w:sz w:val="18"/>
+                <w:szCs w:val="22"/>
+              </w:rPr>
+              <w:t>0.27</w:t>
+            </w:r>
+          </w:p>
+        </w:tc>
+      </w:tr>
+      <w:tr>
+        <w:trPr>
+          <w:cnfStyle w:val="000000100000" w:firstRow="0" w:lastRow="0" w:firstColumn="0" w:lastColumn="0" w:oddVBand="0" w:evenVBand="0" w:oddHBand="1" w:evenHBand="0" w:firstRowFirstColumn="0" w:firstRowLastColumn="0" w:lastRowFirstColumn="0" w:lastRowLastColumn="0"/>
+        </w:trPr>
+        <w:tc>
+          <w:tcPr>
+            <w:cnfStyle w:val="001000000000" w:firstRow="0" w:lastRow="0" w:firstColumn="1" w:lastColumn="0" w:oddVBand="0" w:evenVBand="0" w:oddHBand="0" w:evenHBand="0" w:firstRowFirstColumn="0" w:firstRowLastColumn="0" w:lastRowFirstColumn="0" w:lastRowLastColumn="0"/>
+            <w:tcW w:w="1931" w:type="dxa"/>
+          </w:tcPr>
+          <w:p>
+            <w:pPr>
+              <w:rPr>
+                <w:sz w:val="18"/>
+                <w:szCs w:val="22"/>
+              </w:rPr>
+            </w:pPr>
+            <w:r>
+              <w:rPr>
+                <w:sz w:val="18"/>
+                <w:szCs w:val="22"/>
+              </w:rPr>
+              <w:t>Multi-Layer Percept</w:t>
+            </w:r>
+            <w:r>
+              <w:rPr>
+                <w:sz w:val="18"/>
+                <w:szCs w:val="22"/>
+              </w:rPr>
+              <w:t>ron</w:t>
+            </w:r>
+          </w:p>
+        </w:tc>
+        <w:tc>
+          <w:tcPr>
+            <w:tcW w:w="2202" w:type="dxa"/>
+          </w:tcPr>
+          <w:p>
+            <w:pPr>
+              <w:cnfStyle w:val="000000100000" w:firstRow="0" w:lastRow="0" w:firstColumn="0" w:lastColumn="0" w:oddVBand="0" w:evenVBand="0" w:oddHBand="1" w:evenHBand="0" w:firstRowFirstColumn="0" w:firstRowLastColumn="0" w:lastRowFirstColumn="0" w:lastRowLastColumn="0"/>
+              <w:rPr>
+                <w:sz w:val="18"/>
+                <w:szCs w:val="22"/>
+              </w:rPr>
+            </w:pPr>
+            <w:proofErr w:type="spellStart"/>
+            <w:r>
+              <w:rPr>
+                <w:sz w:val="18"/>
+                <w:szCs w:val="22"/>
+              </w:rPr>
+              <w:t>hidden_layer_sizes</w:t>
+            </w:r>
+            <w:proofErr w:type="spellEnd"/>
+            <w:r>
+              <w:rPr>
+                <w:sz w:val="18"/>
+                <w:szCs w:val="22"/>
+              </w:rPr>
+              <w:t>=(150, 75)</w:t>
+            </w:r>
+          </w:p>
+        </w:tc>
+        <w:tc>
+          <w:tcPr>
+            <w:tcW w:w="1918" w:type="dxa"/>
+          </w:tcPr>
+          <w:p>
+            <w:pPr>
+              <w:cnfStyle w:val="000000100000" w:firstRow="0" w:lastRow="0" w:firstColumn="0" w:lastColumn="0" w:oddVBand="0" w:evenVBand="0" w:oddHBand="1" w:evenHBand="0" w:firstRowFirstColumn="0" w:firstRowLastColumn="0" w:lastRowFirstColumn="0" w:lastRowLastColumn="0"/>
+              <w:rPr>
+                <w:sz w:val="18"/>
+                <w:szCs w:val="22"/>
+              </w:rPr>
+            </w:pPr>
+            <w:r>
+              <w:rPr>
+                <w:sz w:val="18"/>
+                <w:szCs w:val="22"/>
+              </w:rPr>
+              <w:t>0.10</w:t>
+            </w:r>
+          </w:p>
+        </w:tc>
+        <w:tc>
+          <w:tcPr>
+            <w:tcW w:w="1921" w:type="dxa"/>
+          </w:tcPr>
+          <w:p>
+            <w:pPr>
+              <w:cnfStyle w:val="000000100000" w:firstRow="0" w:lastRow="0" w:firstColumn="0" w:lastColumn="0" w:oddVBand="0" w:evenVBand="0" w:oddHBand="1" w:evenHBand="0" w:firstRowFirstColumn="0" w:firstRowLastColumn="0" w:lastRowFirstColumn="0" w:lastRowLastColumn="0"/>
+              <w:rPr>
+                <w:sz w:val="18"/>
+                <w:szCs w:val="22"/>
+              </w:rPr>
+            </w:pPr>
+            <w:r>
+              <w:rPr>
+                <w:sz w:val="18"/>
+                <w:szCs w:val="22"/>
+              </w:rPr>
+              <w:t>0.13</w:t>
+            </w:r>
+          </w:p>
+        </w:tc>
+        <w:tc>
+          <w:tcPr>
+            <w:tcW w:w="1918" w:type="dxa"/>
+          </w:tcPr>
+          <w:p>
+            <w:pPr>
+              <w:cnfStyle w:val="000000100000" w:firstRow="0" w:lastRow="0" w:firstColumn="0" w:lastColumn="0" w:oddVBand="0" w:evenVBand="0" w:oddHBand="1" w:evenHBand="0" w:firstRowFirstColumn="0" w:firstRowLastColumn="0" w:lastRowFirstColumn="0" w:lastRowLastColumn="0"/>
+              <w:rPr>
+                <w:sz w:val="18"/>
+                <w:szCs w:val="22"/>
+              </w:rPr>
+            </w:pPr>
+            <w:r>
+              <w:rPr>
+                <w:sz w:val="18"/>
+                <w:szCs w:val="22"/>
+              </w:rPr>
+              <w:t>0.11</w:t>
+            </w:r>
+          </w:p>
+        </w:tc>
+      </w:tr>
+    </w:tbl>
     <w:p/>
     <w:p>
       <w:r>
@@ -4085,12 +6340,286 @@
       <w:pPr>
         <w:pStyle w:val="Heading1"/>
       </w:pPr>
-      <w:bookmarkStart w:id="13" w:name="_Toc171636109"/>
+      <w:bookmarkStart w:id="16" w:name="_Toc171887729"/>
       <w:r>
         <w:lastRenderedPageBreak/>
         <w:t>Conclusion</w:t>
       </w:r>
-      <w:bookmarkEnd w:id="13"/>
+      <w:bookmarkEnd w:id="16"/>
+    </w:p>
+    <w:p>
+      <w:r>
+        <w:t xml:space="preserve">In this study, the objective was to develop a classification model that </w:t>
+      </w:r>
+      <w:r>
+        <w:t xml:space="preserve">would </w:t>
+      </w:r>
+      <w:proofErr w:type="gramStart"/>
+      <w:r>
+        <w:t>allow</w:t>
+      </w:r>
+      <w:proofErr w:type="gramEnd"/>
+      <w:r>
+        <w:t xml:space="preserve"> </w:t>
+      </w:r>
+      <w:r>
+        <w:t xml:space="preserve">to predict the risk of stroke </w:t>
+      </w:r>
+      <w:r>
+        <w:t>given a set of features about patient</w:t>
+      </w:r>
+      <w:r>
+        <w:t>s.</w:t>
+      </w:r>
+    </w:p>
+    <w:p>
+      <w:r>
+        <w:t xml:space="preserve">The exploratory data analysis revealed that </w:t>
+      </w:r>
+      <w:r>
+        <w:t xml:space="preserve">stroke </w:t>
+      </w:r>
+      <w:r>
+        <w:t>was correlated with:</w:t>
+      </w:r>
+    </w:p>
+    <w:p>
+      <w:pPr>
+        <w:pStyle w:val="ListBullet"/>
+      </w:pPr>
+      <w:r>
+        <w:t>age: older patients are more at risk</w:t>
+      </w:r>
+      <w:r>
+        <w:t xml:space="preserve"> of stroke</w:t>
+      </w:r>
+    </w:p>
+    <w:p>
+      <w:pPr>
+        <w:pStyle w:val="ListBullet"/>
+      </w:pPr>
+      <w:proofErr w:type="spellStart"/>
+      <w:r>
+        <w:t>avg_glucose_level</w:t>
+      </w:r>
+      <w:proofErr w:type="spellEnd"/>
+      <w:r>
+        <w:t>: higher level is associated with higher risk</w:t>
+      </w:r>
+    </w:p>
+    <w:p>
+      <w:pPr>
+        <w:pStyle w:val="ListBullet"/>
+      </w:pPr>
+      <w:r>
+        <w:t xml:space="preserve">underlying disease: </w:t>
+      </w:r>
+      <w:r>
+        <w:t xml:space="preserve">hypertension or </w:t>
+      </w:r>
+      <w:proofErr w:type="spellStart"/>
+      <w:r>
+        <w:t>heart_disease</w:t>
+      </w:r>
+      <w:proofErr w:type="spellEnd"/>
+      <w:r>
+        <w:t xml:space="preserve"> </w:t>
+      </w:r>
+      <w:r>
+        <w:t xml:space="preserve">are </w:t>
+      </w:r>
+      <w:r>
+        <w:t>risk factors</w:t>
+      </w:r>
+    </w:p>
+    <w:p>
+      <w:pPr>
+        <w:pStyle w:val="ListBullet"/>
+      </w:pPr>
+      <w:r>
+        <w:t xml:space="preserve">lifestyle and habits: </w:t>
+      </w:r>
+      <w:proofErr w:type="spellStart"/>
+      <w:r>
+        <w:t>work_type</w:t>
+      </w:r>
+      <w:proofErr w:type="spellEnd"/>
+      <w:r>
+        <w:t xml:space="preserve"> and </w:t>
+      </w:r>
+      <w:proofErr w:type="spellStart"/>
+      <w:r>
+        <w:t>smoking_status</w:t>
+      </w:r>
+      <w:proofErr w:type="spellEnd"/>
+      <w:r>
+        <w:t xml:space="preserve"> </w:t>
+      </w:r>
+      <w:proofErr w:type="gramStart"/>
+      <w:r>
+        <w:t>are</w:t>
+      </w:r>
+      <w:proofErr w:type="gramEnd"/>
+      <w:r>
+        <w:t xml:space="preserve"> </w:t>
+      </w:r>
+      <w:r>
+        <w:t xml:space="preserve">influential factor as well as marital status (but this variable may </w:t>
+      </w:r>
+      <w:r>
+        <w:t>be coincidentally correlated with other variables such as age)</w:t>
+      </w:r>
+    </w:p>
+    <w:p>
+      <w:r>
+        <w:t xml:space="preserve">Multiple classification algorithms have been tested and </w:t>
+      </w:r>
+      <w:r>
+        <w:t xml:space="preserve">the best performance was obtained with Logistic </w:t>
+      </w:r>
+      <w:proofErr w:type="spellStart"/>
+      <w:r>
+        <w:t>Reagression</w:t>
+      </w:r>
+      <w:proofErr w:type="spellEnd"/>
+      <w:r>
+        <w:t xml:space="preserve">. Nevertheless, </w:t>
+      </w:r>
+      <w:r>
+        <w:t xml:space="preserve">it must be noted that reaching a good </w:t>
+      </w:r>
+      <w:r>
+        <w:t xml:space="preserve">recall </w:t>
+      </w:r>
+      <w:r>
+        <w:t xml:space="preserve">score </w:t>
+      </w:r>
+      <w:r>
+        <w:t>(0.9)</w:t>
+      </w:r>
+      <w:r>
+        <w:t xml:space="preserve">, i.e. reducing the risk of false negatives, </w:t>
+      </w:r>
+      <w:r>
+        <w:t>come</w:t>
+      </w:r>
+      <w:r>
+        <w:t>s</w:t>
+      </w:r>
+      <w:r>
+        <w:t xml:space="preserve"> a</w:t>
+      </w:r>
+      <w:r>
+        <w:t xml:space="preserve">t the price of a poor </w:t>
+      </w:r>
+      <w:r>
+        <w:t xml:space="preserve">precision score </w:t>
+      </w:r>
+      <w:r>
+        <w:t xml:space="preserve">(meaning a high rate </w:t>
+      </w:r>
+      <w:r>
+        <w:t>of false positive stroke patients).</w:t>
+      </w:r>
+    </w:p>
+    <w:p>
+      <w:r>
+        <w:t>A</w:t>
+      </w:r>
+      <w:r>
+        <w:t>chiev</w:t>
+      </w:r>
+      <w:r>
+        <w:t>ing</w:t>
+      </w:r>
+      <w:r>
+        <w:t xml:space="preserve"> </w:t>
+      </w:r>
+      <w:r>
+        <w:t xml:space="preserve">good performing </w:t>
+      </w:r>
+      <w:r>
+        <w:t>classification model</w:t>
+      </w:r>
+      <w:r>
+        <w:t>s</w:t>
+      </w:r>
+      <w:r>
+        <w:t xml:space="preserve"> </w:t>
+      </w:r>
+      <w:r>
+        <w:t>is difficult with this dataset</w:t>
+      </w:r>
+      <w:r>
+        <w:t xml:space="preserve"> for multiple reasons:</w:t>
+      </w:r>
+    </w:p>
+    <w:p>
+      <w:pPr>
+        <w:pStyle w:val="ListBullet"/>
+      </w:pPr>
+      <w:r>
+        <w:t xml:space="preserve">the </w:t>
+      </w:r>
+      <w:r>
+        <w:t xml:space="preserve">stroke </w:t>
+      </w:r>
+      <w:r>
+        <w:t xml:space="preserve">cases are limited and represent </w:t>
+      </w:r>
+      <w:r>
+        <w:t>less than 5% of the total number of observations</w:t>
+      </w:r>
+    </w:p>
+    <w:p>
+      <w:pPr>
+        <w:pStyle w:val="ListBullet"/>
+      </w:pPr>
+      <w:r>
+        <w:t xml:space="preserve">the number </w:t>
+      </w:r>
+      <w:r>
+        <w:t xml:space="preserve">and nature </w:t>
+      </w:r>
+      <w:r>
+        <w:t xml:space="preserve">of predictors </w:t>
+      </w:r>
+      <w:r>
+        <w:t>truly discriminative</w:t>
+      </w:r>
+      <w:r>
+        <w:t xml:space="preserve"> </w:t>
+      </w:r>
+      <w:r>
+        <w:t>of a stroke risk</w:t>
+      </w:r>
+      <w:r>
+        <w:t>, such as age, hypertension and heart</w:t>
+      </w:r>
+      <w:r>
+        <w:t xml:space="preserve"> </w:t>
+      </w:r>
+      <w:r>
+        <w:t>disease</w:t>
+      </w:r>
+      <w:r>
+        <w:t>,</w:t>
+      </w:r>
+      <w:r>
+        <w:t xml:space="preserve"> </w:t>
+      </w:r>
+      <w:r>
+        <w:t>are limited.</w:t>
+      </w:r>
+      <w:r>
+        <w:t xml:space="preserve"> An improvement to the data could be the coll</w:t>
+      </w:r>
+      <w:r>
+        <w:t>ection of biological indicators (such as blood tests)</w:t>
+      </w:r>
+      <w:r>
+        <w:t xml:space="preserve"> which may carry information on the risk of stroke.</w:t>
+      </w:r>
     </w:p>
     <w:p/>
     <w:sectPr>
@@ -4216,6 +6745,86 @@
       </w:r>
     </w:p>
     <w:p/>
+  </w:footnote>
+  <w:footnote w:id="1">
+    <w:p>
+      <w:pPr>
+        <w:pStyle w:val="FootnoteText"/>
+      </w:pPr>
+      <w:r>
+        <w:rPr>
+          <w:rStyle w:val="FootnoteReference"/>
+        </w:rPr>
+        <w:footnoteRef/>
+      </w:r>
+      <w:r>
+        <w:t xml:space="preserve"> </w:t>
+      </w:r>
+      <w:hyperlink r:id="rId1" w:anchor="iterative-imputer" w:history="1">
+        <w:r>
+          <w:rPr>
+            <w:rStyle w:val="Hyperlink"/>
+          </w:rPr>
+          <w:t>6.4. Imputation of missing values — scikit-learn 1.5.1 documentation</w:t>
+        </w:r>
+      </w:hyperlink>
+    </w:p>
+  </w:footnote>
+  <w:footnote w:id="2">
+    <w:p>
+      <w:pPr>
+        <w:pStyle w:val="FootnoteText"/>
+      </w:pPr>
+      <w:r>
+        <w:rPr>
+          <w:rStyle w:val="FootnoteReference"/>
+        </w:rPr>
+        <w:footnoteRef/>
+      </w:r>
+      <w:r>
+        <w:t xml:space="preserve"> </w:t>
+      </w:r>
+      <w:hyperlink r:id="rId2" w:anchor="standardscaler" w:history="1">
+        <w:proofErr w:type="spellStart"/>
+        <w:r>
+          <w:rPr>
+            <w:rStyle w:val="Hyperlink"/>
+          </w:rPr>
+          <w:t>StandardScaler</w:t>
+        </w:r>
+        <w:proofErr w:type="spellEnd"/>
+        <w:r>
+          <w:rPr>
+            <w:rStyle w:val="Hyperlink"/>
+          </w:rPr>
+          <w:t xml:space="preserve"> — scikit-learn 1.5.1 documentation</w:t>
+        </w:r>
+      </w:hyperlink>
+    </w:p>
+  </w:footnote>
+  <w:footnote w:id="3">
+    <w:p>
+      <w:pPr>
+        <w:pStyle w:val="FootnoteText"/>
+      </w:pPr>
+      <w:r>
+        <w:rPr>
+          <w:rStyle w:val="FootnoteReference"/>
+        </w:rPr>
+        <w:footnoteRef/>
+      </w:r>
+      <w:r>
+        <w:t xml:space="preserve"> </w:t>
+      </w:r>
+      <w:hyperlink r:id="rId3" w:anchor="grid-search" w:history="1">
+        <w:r>
+          <w:rPr>
+            <w:rStyle w:val="Hyperlink"/>
+          </w:rPr>
+          <w:t>3.2. Tuning the hyper-parameters of an estimator — scikit-learn 1.5.1 documentation</w:t>
+        </w:r>
+      </w:hyperlink>
+    </w:p>
   </w:footnote>
 </w:footnotes>
 </file>
@@ -5945,6 +8554,7 @@
   <w:style w:type="character" w:default="1" w:styleId="DefaultParagraphFont">
     <w:name w:val="Default Paragraph Font"/>
     <w:uiPriority w:val="1"/>
+    <w:semiHidden/>
     <w:unhideWhenUsed/>
   </w:style>
   <w:style w:type="table" w:default="1" w:styleId="TableNormal">
@@ -7114,6 +9724,323 @@
       <w:ind w:left="400"/>
     </w:pPr>
   </w:style>
+  <w:style w:type="character" w:styleId="FootnoteReference">
+    <w:name w:val="footnote reference"/>
+    <w:basedOn w:val="DefaultParagraphFont"/>
+    <w:uiPriority w:val="99"/>
+    <w:semiHidden/>
+    <w:unhideWhenUsed/>
+    <w:rsid w:val="004860A4"/>
+    <w:rPr>
+      <w:vertAlign w:val="superscript"/>
+    </w:rPr>
+  </w:style>
+  <w:style w:type="table" w:styleId="GridTable5Dark-Accent1">
+    <w:name w:val="Grid Table 5 Dark Accent 1"/>
+    <w:basedOn w:val="TableNormal"/>
+    <w:uiPriority w:val="50"/>
+    <w:rsid w:val="00464539"/>
+    <w:pPr>
+      <w:spacing w:after="0" w:line="240" w:lineRule="auto"/>
+    </w:pPr>
+    <w:tblPr>
+      <w:tblStyleRowBandSize w:val="1"/>
+      <w:tblStyleColBandSize w:val="1"/>
+      <w:tblBorders>
+        <w:top w:val="single" w:sz="4" w:space="0" w:color="FFFFFF" w:themeColor="background1"/>
+        <w:left w:val="single" w:sz="4" w:space="0" w:color="FFFFFF" w:themeColor="background1"/>
+        <w:bottom w:val="single" w:sz="4" w:space="0" w:color="FFFFFF" w:themeColor="background1"/>
+        <w:right w:val="single" w:sz="4" w:space="0" w:color="FFFFFF" w:themeColor="background1"/>
+        <w:insideH w:val="single" w:sz="4" w:space="0" w:color="FFFFFF" w:themeColor="background1"/>
+        <w:insideV w:val="single" w:sz="4" w:space="0" w:color="FFFFFF" w:themeColor="background1"/>
+      </w:tblBorders>
+    </w:tblPr>
+    <w:tcPr>
+      <w:shd w:val="clear" w:color="auto" w:fill="C0E4FF" w:themeFill="accent1" w:themeFillTint="33"/>
+    </w:tcPr>
+    <w:tblStylePr w:type="firstRow">
+      <w:rPr>
+        <w:b/>
+        <w:bCs/>
+        <w:color w:val="FFFFFF" w:themeColor="background1"/>
+      </w:rPr>
+      <w:tblPr/>
+      <w:tcPr>
+        <w:tcBorders>
+          <w:top w:val="single" w:sz="4" w:space="0" w:color="FFFFFF" w:themeColor="background1"/>
+          <w:left w:val="single" w:sz="4" w:space="0" w:color="FFFFFF" w:themeColor="background1"/>
+          <w:right w:val="single" w:sz="4" w:space="0" w:color="FFFFFF" w:themeColor="background1"/>
+          <w:insideH w:val="nil"/>
+          <w:insideV w:val="nil"/>
+        </w:tcBorders>
+        <w:shd w:val="clear" w:color="auto" w:fill="0072C6" w:themeFill="accent1"/>
+      </w:tcPr>
+    </w:tblStylePr>
+    <w:tblStylePr w:type="lastRow">
+      <w:rPr>
+        <w:b/>
+        <w:bCs/>
+        <w:color w:val="FFFFFF" w:themeColor="background1"/>
+      </w:rPr>
+      <w:tblPr/>
+      <w:tcPr>
+        <w:tcBorders>
+          <w:left w:val="single" w:sz="4" w:space="0" w:color="FFFFFF" w:themeColor="background1"/>
+          <w:bottom w:val="single" w:sz="4" w:space="0" w:color="FFFFFF" w:themeColor="background1"/>
+          <w:right w:val="single" w:sz="4" w:space="0" w:color="FFFFFF" w:themeColor="background1"/>
+          <w:insideH w:val="nil"/>
+          <w:insideV w:val="nil"/>
+        </w:tcBorders>
+        <w:shd w:val="clear" w:color="auto" w:fill="0072C6" w:themeFill="accent1"/>
+      </w:tcPr>
+    </w:tblStylePr>
+    <w:tblStylePr w:type="firstCol">
+      <w:rPr>
+        <w:b/>
+        <w:bCs/>
+        <w:color w:val="FFFFFF" w:themeColor="background1"/>
+      </w:rPr>
+      <w:tblPr/>
+      <w:tcPr>
+        <w:tcBorders>
+          <w:top w:val="single" w:sz="4" w:space="0" w:color="FFFFFF" w:themeColor="background1"/>
+          <w:left w:val="single" w:sz="4" w:space="0" w:color="FFFFFF" w:themeColor="background1"/>
+          <w:bottom w:val="single" w:sz="4" w:space="0" w:color="FFFFFF" w:themeColor="background1"/>
+          <w:insideV w:val="nil"/>
+        </w:tcBorders>
+        <w:shd w:val="clear" w:color="auto" w:fill="0072C6" w:themeFill="accent1"/>
+      </w:tcPr>
+    </w:tblStylePr>
+    <w:tblStylePr w:type="lastCol">
+      <w:rPr>
+        <w:b/>
+        <w:bCs/>
+        <w:color w:val="FFFFFF" w:themeColor="background1"/>
+      </w:rPr>
+      <w:tblPr/>
+      <w:tcPr>
+        <w:tcBorders>
+          <w:top w:val="single" w:sz="4" w:space="0" w:color="FFFFFF" w:themeColor="background1"/>
+          <w:bottom w:val="single" w:sz="4" w:space="0" w:color="FFFFFF" w:themeColor="background1"/>
+          <w:right w:val="single" w:sz="4" w:space="0" w:color="FFFFFF" w:themeColor="background1"/>
+          <w:insideV w:val="nil"/>
+        </w:tcBorders>
+        <w:shd w:val="clear" w:color="auto" w:fill="0072C6" w:themeFill="accent1"/>
+      </w:tcPr>
+    </w:tblStylePr>
+    <w:tblStylePr w:type="band1Vert">
+      <w:tblPr/>
+      <w:tcPr>
+        <w:shd w:val="clear" w:color="auto" w:fill="82C9FF" w:themeFill="accent1" w:themeFillTint="66"/>
+      </w:tcPr>
+    </w:tblStylePr>
+    <w:tblStylePr w:type="band1Horz">
+      <w:tblPr/>
+      <w:tcPr>
+        <w:shd w:val="clear" w:color="auto" w:fill="82C9FF" w:themeFill="accent1" w:themeFillTint="66"/>
+      </w:tcPr>
+    </w:tblStylePr>
+  </w:style>
+  <w:style w:type="table" w:styleId="GridTable7Colorful-Accent1">
+    <w:name w:val="Grid Table 7 Colorful Accent 1"/>
+    <w:basedOn w:val="TableNormal"/>
+    <w:uiPriority w:val="52"/>
+    <w:rsid w:val="00CC40A7"/>
+    <w:pPr>
+      <w:spacing w:after="0" w:line="240" w:lineRule="auto"/>
+    </w:pPr>
+    <w:rPr>
+      <w:color w:val="005494" w:themeColor="accent1" w:themeShade="BF"/>
+    </w:rPr>
+    <w:tblPr>
+      <w:tblStyleRowBandSize w:val="1"/>
+      <w:tblStyleColBandSize w:val="1"/>
+      <w:tblBorders>
+        <w:top w:val="single" w:sz="4" w:space="0" w:color="43AEFF" w:themeColor="accent1" w:themeTint="99"/>
+        <w:left w:val="single" w:sz="4" w:space="0" w:color="43AEFF" w:themeColor="accent1" w:themeTint="99"/>
+        <w:bottom w:val="single" w:sz="4" w:space="0" w:color="43AEFF" w:themeColor="accent1" w:themeTint="99"/>
+        <w:right w:val="single" w:sz="4" w:space="0" w:color="43AEFF" w:themeColor="accent1" w:themeTint="99"/>
+        <w:insideH w:val="single" w:sz="4" w:space="0" w:color="43AEFF" w:themeColor="accent1" w:themeTint="99"/>
+        <w:insideV w:val="single" w:sz="4" w:space="0" w:color="43AEFF" w:themeColor="accent1" w:themeTint="99"/>
+      </w:tblBorders>
+    </w:tblPr>
+    <w:tblStylePr w:type="firstRow">
+      <w:rPr>
+        <w:b/>
+        <w:bCs/>
+      </w:rPr>
+      <w:tblPr/>
+      <w:tcPr>
+        <w:tcBorders>
+          <w:top w:val="nil"/>
+          <w:left w:val="nil"/>
+          <w:right w:val="nil"/>
+          <w:insideH w:val="nil"/>
+          <w:insideV w:val="nil"/>
+        </w:tcBorders>
+        <w:shd w:val="clear" w:color="auto" w:fill="FFFFFF" w:themeFill="background1"/>
+      </w:tcPr>
+    </w:tblStylePr>
+    <w:tblStylePr w:type="lastRow">
+      <w:rPr>
+        <w:b/>
+        <w:bCs/>
+      </w:rPr>
+      <w:tblPr/>
+      <w:tcPr>
+        <w:tcBorders>
+          <w:left w:val="nil"/>
+          <w:bottom w:val="nil"/>
+          <w:right w:val="nil"/>
+          <w:insideH w:val="nil"/>
+          <w:insideV w:val="nil"/>
+        </w:tcBorders>
+        <w:shd w:val="clear" w:color="auto" w:fill="FFFFFF" w:themeFill="background1"/>
+      </w:tcPr>
+    </w:tblStylePr>
+    <w:tblStylePr w:type="firstCol">
+      <w:pPr>
+        <w:jc w:val="right"/>
+      </w:pPr>
+      <w:rPr>
+        <w:i/>
+        <w:iCs/>
+      </w:rPr>
+      <w:tblPr/>
+      <w:tcPr>
+        <w:tcBorders>
+          <w:top w:val="nil"/>
+          <w:left w:val="nil"/>
+          <w:bottom w:val="nil"/>
+          <w:insideH w:val="nil"/>
+          <w:insideV w:val="nil"/>
+        </w:tcBorders>
+        <w:shd w:val="clear" w:color="auto" w:fill="FFFFFF" w:themeFill="background1"/>
+      </w:tcPr>
+    </w:tblStylePr>
+    <w:tblStylePr w:type="lastCol">
+      <w:rPr>
+        <w:i/>
+        <w:iCs/>
+      </w:rPr>
+      <w:tblPr/>
+      <w:tcPr>
+        <w:tcBorders>
+          <w:top w:val="nil"/>
+          <w:bottom w:val="nil"/>
+          <w:right w:val="nil"/>
+          <w:insideH w:val="nil"/>
+          <w:insideV w:val="nil"/>
+        </w:tcBorders>
+        <w:shd w:val="clear" w:color="auto" w:fill="FFFFFF" w:themeFill="background1"/>
+      </w:tcPr>
+    </w:tblStylePr>
+    <w:tblStylePr w:type="band1Vert">
+      <w:tblPr/>
+      <w:tcPr>
+        <w:shd w:val="clear" w:color="auto" w:fill="C0E4FF" w:themeFill="accent1" w:themeFillTint="33"/>
+      </w:tcPr>
+    </w:tblStylePr>
+    <w:tblStylePr w:type="band1Horz">
+      <w:tblPr/>
+      <w:tcPr>
+        <w:shd w:val="clear" w:color="auto" w:fill="C0E4FF" w:themeFill="accent1" w:themeFillTint="33"/>
+      </w:tcPr>
+    </w:tblStylePr>
+    <w:tblStylePr w:type="neCell">
+      <w:tblPr/>
+      <w:tcPr>
+        <w:tcBorders>
+          <w:bottom w:val="single" w:sz="4" w:space="0" w:color="43AEFF" w:themeColor="accent1" w:themeTint="99"/>
+        </w:tcBorders>
+      </w:tcPr>
+    </w:tblStylePr>
+    <w:tblStylePr w:type="nwCell">
+      <w:tblPr/>
+      <w:tcPr>
+        <w:tcBorders>
+          <w:bottom w:val="single" w:sz="4" w:space="0" w:color="43AEFF" w:themeColor="accent1" w:themeTint="99"/>
+        </w:tcBorders>
+      </w:tcPr>
+    </w:tblStylePr>
+    <w:tblStylePr w:type="seCell">
+      <w:tblPr/>
+      <w:tcPr>
+        <w:tcBorders>
+          <w:top w:val="single" w:sz="4" w:space="0" w:color="43AEFF" w:themeColor="accent1" w:themeTint="99"/>
+        </w:tcBorders>
+      </w:tcPr>
+    </w:tblStylePr>
+    <w:tblStylePr w:type="swCell">
+      <w:tblPr/>
+      <w:tcPr>
+        <w:tcBorders>
+          <w:top w:val="single" w:sz="4" w:space="0" w:color="43AEFF" w:themeColor="accent1" w:themeTint="99"/>
+        </w:tcBorders>
+      </w:tcPr>
+    </w:tblStylePr>
+  </w:style>
+  <w:style w:type="table" w:styleId="ListTable1Light-Accent1">
+    <w:name w:val="List Table 1 Light Accent 1"/>
+    <w:basedOn w:val="TableNormal"/>
+    <w:uiPriority w:val="46"/>
+    <w:rsid w:val="00CC40A7"/>
+    <w:pPr>
+      <w:spacing w:after="0" w:line="240" w:lineRule="auto"/>
+    </w:pPr>
+    <w:tblPr>
+      <w:tblStyleRowBandSize w:val="1"/>
+      <w:tblStyleColBandSize w:val="1"/>
+    </w:tblPr>
+    <w:tblStylePr w:type="firstRow">
+      <w:rPr>
+        <w:b/>
+        <w:bCs/>
+      </w:rPr>
+      <w:tblPr/>
+      <w:tcPr>
+        <w:tcBorders>
+          <w:bottom w:val="single" w:sz="4" w:space="0" w:color="43AEFF" w:themeColor="accent1" w:themeTint="99"/>
+        </w:tcBorders>
+      </w:tcPr>
+    </w:tblStylePr>
+    <w:tblStylePr w:type="lastRow">
+      <w:rPr>
+        <w:b/>
+        <w:bCs/>
+      </w:rPr>
+      <w:tblPr/>
+      <w:tcPr>
+        <w:tcBorders>
+          <w:top w:val="single" w:sz="4" w:space="0" w:color="43AEFF" w:themeColor="accent1" w:themeTint="99"/>
+        </w:tcBorders>
+      </w:tcPr>
+    </w:tblStylePr>
+    <w:tblStylePr w:type="firstCol">
+      <w:rPr>
+        <w:b/>
+        <w:bCs/>
+      </w:rPr>
+    </w:tblStylePr>
+    <w:tblStylePr w:type="lastCol">
+      <w:rPr>
+        <w:b/>
+        <w:bCs/>
+      </w:rPr>
+    </w:tblStylePr>
+    <w:tblStylePr w:type="band1Vert">
+      <w:tblPr/>
+      <w:tcPr>
+        <w:shd w:val="clear" w:color="auto" w:fill="C0E4FF" w:themeFill="accent1" w:themeFillTint="33"/>
+      </w:tcPr>
+    </w:tblStylePr>
+    <w:tblStylePr w:type="band1Horz">
+      <w:tblPr/>
+      <w:tcPr>
+        <w:shd w:val="clear" w:color="auto" w:fill="C0E4FF" w:themeFill="accent1" w:themeFillTint="33"/>
+      </w:tcPr>
+    </w:tblStylePr>
+  </w:style>
 </w:styles>
 </file>
 

</xml_diff>